<commit_message>
Tutorial feito contado manipulação de variáveis e operações lógicas/aritméticas
</commit_message>
<xml_diff>
--- a/Assembly/Tutorial8086.docx
+++ b/Assembly/Tutorial8086.docx
@@ -1074,35 +1074,7 @@
           <w:lang w:eastAsia="en-US"/>
         </w:rPr>
         <w:tab/>
-        <w:t xml:space="preserve">O 8086 é um </w:t>
-      </w:r>
-      <w:r>
-        <w:rPr>
-          <w:rFonts w:eastAsiaTheme="minorHAnsi"/>
-          <w:lang w:eastAsia="en-US"/>
-        </w:rPr>
-        <w:t>microprocessador</w:t>
-      </w:r>
-      <w:r>
-        <w:rPr>
-          <w:rFonts w:eastAsiaTheme="minorHAnsi"/>
-          <w:lang w:eastAsia="en-US"/>
-        </w:rPr>
-        <w:t xml:space="preserve"> de 16 bits </w:t>
-      </w:r>
-      <w:r>
-        <w:rPr>
-          <w:rFonts w:eastAsiaTheme="minorHAnsi"/>
-          <w:lang w:eastAsia="en-US"/>
-        </w:rPr>
-        <w:t xml:space="preserve">criado </w:t>
-      </w:r>
-      <w:r>
-        <w:rPr>
-          <w:rFonts w:eastAsiaTheme="minorHAnsi"/>
-          <w:lang w:eastAsia="en-US"/>
-        </w:rPr>
-        <w:t xml:space="preserve">pela Intel em 1978. Muito famoso pela compatibilidade reversa, a arquitetura do 8086 é </w:t>
+        <w:t xml:space="preserve">O 8086 é um microprocessador de 16 bits criado pela Intel em 1978. Muito famoso pela compatibilidade reversa, a arquitetura do 8086 é </w:t>
       </w:r>
       <w:r>
         <w:rPr>
@@ -2194,28 +2166,1035 @@
         <w:rPr>
           <w:b/>
         </w:rPr>
-        <w:t>Acesso a Memória</w:t>
+        <w:t xml:space="preserve">Acesso </w:t>
+      </w:r>
+      <w:r>
+        <w:rPr>
+          <w:b/>
+        </w:rPr>
+        <w:t>à</w:t>
+      </w:r>
+      <w:r>
+        <w:rPr>
+          <w:b/>
+        </w:rPr>
+        <w:t xml:space="preserve"> Memória</w:t>
       </w:r>
     </w:p>
     <w:p/>
+    <w:p>
+      <w:r>
+        <w:tab/>
+        <w:t>Para acessar a memória, normalmente é usado os registradores BX, SI, DI e BP. É possível utilizar também valores imediatos para acessar a memória, fazendo deslocamento de 8 ou 16 bits (</w:t>
+      </w:r>
+      <w:r>
+        <w:rPr>
+          <w:color w:val="FF0000"/>
+        </w:rPr>
+        <w:t>CUIDADO: VALORES IMEDIATOS POSSUEM SINAL</w:t>
+      </w:r>
+      <w:r>
+        <w:t xml:space="preserve">). </w:t>
+      </w:r>
+      <w:r>
+        <w:t xml:space="preserve"> </w:t>
+      </w:r>
+      <w:r>
+        <w:t>Um</w:t>
+      </w:r>
+      <w:r>
+        <w:t xml:space="preserve"> fator importante que deve ser notado é a utilização do registrador DS (</w:t>
+      </w:r>
+      <w:r>
+        <w:rPr>
+          <w:i/>
+        </w:rPr>
+        <w:t>Data Segment</w:t>
+      </w:r>
+      <w:r>
+        <w:t>), que é utilizado sempre que for acessar uma posição de memória.</w:t>
+      </w:r>
+      <w:r>
+        <w:t xml:space="preserve"> Outra característica é que os registradores BX (</w:t>
+      </w:r>
+      <w:r>
+        <w:rPr>
+          <w:i/>
+        </w:rPr>
+        <w:t>base address</w:t>
+      </w:r>
+      <w:r>
+        <w:t>) e BP (</w:t>
+      </w:r>
+      <w:r>
+        <w:rPr>
+          <w:i/>
+        </w:rPr>
+        <w:t>base pointer</w:t>
+      </w:r>
+      <w:r>
+        <w:t>) não podem ser utilizados juntos, da mesma forma que os registradores SI (</w:t>
+      </w:r>
+      <w:r>
+        <w:rPr>
+          <w:i/>
+        </w:rPr>
+        <w:t>source index</w:t>
+      </w:r>
+      <w:r>
+        <w:t>) e DI (</w:t>
+      </w:r>
+      <w:r>
+        <w:rPr>
+          <w:i/>
+        </w:rPr>
+        <w:t>destination index</w:t>
+      </w:r>
+      <w:r>
+        <w:t xml:space="preserve">) também não podem. </w:t>
+      </w:r>
+      <w:r>
+        <w:t>A Figura 4 mostra as possibilidades de combinação de registradores, sendo que não é possível utilizar dois registradores da mesma coluna para acessar memória.</w:t>
+      </w:r>
+    </w:p>
+    <w:p>
+      <w:pPr>
+        <w:jc w:val="center"/>
+      </w:pPr>
+      <w:r>
+        <w:rPr>
+          <w:noProof/>
+        </w:rPr>
+        <w:drawing>
+          <wp:inline distT="0" distB="0" distL="0" distR="0">
+            <wp:extent cx="1571625" cy="723900"/>
+            <wp:effectExtent l="0" t="0" r="9525" b="0"/>
+            <wp:docPr id="4" name="Picture 4" descr="C:\Users\thami\Documents\x86\Assembly\figs\fig4.gif"/>
+            <wp:cNvGraphicFramePr>
+              <a:graphicFrameLocks xmlns:a="http://schemas.openxmlformats.org/drawingml/2006/main" noChangeAspect="1"/>
+            </wp:cNvGraphicFramePr>
+            <a:graphic xmlns:a="http://schemas.openxmlformats.org/drawingml/2006/main">
+              <a:graphicData uri="http://schemas.openxmlformats.org/drawingml/2006/picture">
+                <pic:pic xmlns:pic="http://schemas.openxmlformats.org/drawingml/2006/picture">
+                  <pic:nvPicPr>
+                    <pic:cNvPr id="0" name="Picture 1" descr="C:\Users\thami\Documents\x86\Assembly\figs\fig4.gif"/>
+                    <pic:cNvPicPr>
+                      <a:picLocks noChangeAspect="1" noChangeArrowheads="1"/>
+                    </pic:cNvPicPr>
+                  </pic:nvPicPr>
+                  <pic:blipFill>
+                    <a:blip r:embed="rId14">
+                      <a:extLst>
+                        <a:ext uri="{28A0092B-C50C-407E-A947-70E740481C1C}">
+                          <a14:useLocalDpi xmlns:a14="http://schemas.microsoft.com/office/drawing/2010/main" val="0"/>
+                        </a:ext>
+                      </a:extLst>
+                    </a:blip>
+                    <a:srcRect/>
+                    <a:stretch>
+                      <a:fillRect/>
+                    </a:stretch>
+                  </pic:blipFill>
+                  <pic:spPr bwMode="auto">
+                    <a:xfrm>
+                      <a:off x="0" y="0"/>
+                      <a:ext cx="1571625" cy="723900"/>
+                    </a:xfrm>
+                    <a:prstGeom prst="rect">
+                      <a:avLst/>
+                    </a:prstGeom>
+                    <a:noFill/>
+                    <a:ln>
+                      <a:noFill/>
+                    </a:ln>
+                  </pic:spPr>
+                </pic:pic>
+              </a:graphicData>
+            </a:graphic>
+          </wp:inline>
+        </w:drawing>
+      </w:r>
+    </w:p>
+    <w:p>
+      <w:pPr>
+        <w:jc w:val="center"/>
+      </w:pPr>
+      <w:r>
+        <w:rPr>
+          <w:b/>
+        </w:rPr>
+        <w:t>Figura 4:</w:t>
+      </w:r>
+      <w:r>
+        <w:t xml:space="preserve"> Combinações possíveis para acesso à memória.</w:t>
+      </w:r>
+    </w:p>
     <w:p/>
+    <w:p>
+      <w:r>
+        <w:tab/>
+        <w:t xml:space="preserve">Por exemplo, se os registradores possuírem os seguintes valores: </w:t>
+      </w:r>
+      <w:r>
+        <w:rPr>
+          <w:color w:val="FF0000"/>
+        </w:rPr>
+        <w:t xml:space="preserve">DS </w:t>
+      </w:r>
+      <w:r>
+        <w:t xml:space="preserve">= 100, </w:t>
+      </w:r>
+      <w:r>
+        <w:rPr>
+          <w:color w:val="00B0F0"/>
+        </w:rPr>
+        <w:t xml:space="preserve">BX </w:t>
+      </w:r>
+      <w:r>
+        <w:t xml:space="preserve">=30 e </w:t>
+      </w:r>
+      <w:r>
+        <w:rPr>
+          <w:color w:val="00B050"/>
+        </w:rPr>
+        <w:t xml:space="preserve">SI </w:t>
+      </w:r>
+      <w:r>
+        <w:t xml:space="preserve">= 70. Se deseja-se acessar a memória na posição  [BX + SI] </w:t>
+      </w:r>
+      <w:r>
+        <w:t xml:space="preserve">+ </w:t>
+      </w:r>
+      <w:r>
+        <w:rPr>
+          <w:color w:val="FFC000"/>
+        </w:rPr>
+        <w:t xml:space="preserve">25 </w:t>
+      </w:r>
+      <w:r>
+        <w:t xml:space="preserve">(deslocamento), a posição de memória física acessada será: </w:t>
+      </w:r>
+      <w:r>
+        <w:rPr>
+          <w:color w:val="FF0000"/>
+        </w:rPr>
+        <w:t>100</w:t>
+      </w:r>
+      <w:r>
+        <w:t xml:space="preserve">*16 + </w:t>
+      </w:r>
+      <w:r>
+        <w:rPr>
+          <w:color w:val="00B0F0"/>
+        </w:rPr>
+        <w:t xml:space="preserve">30 </w:t>
+      </w:r>
+      <w:r>
+        <w:t xml:space="preserve">+ </w:t>
+      </w:r>
+      <w:r>
+        <w:rPr>
+          <w:color w:val="00B050"/>
+        </w:rPr>
+        <w:t xml:space="preserve">70 </w:t>
+      </w:r>
+      <w:r>
+        <w:t xml:space="preserve">+ </w:t>
+      </w:r>
+      <w:r>
+        <w:rPr>
+          <w:color w:val="FFC000"/>
+        </w:rPr>
+        <w:t xml:space="preserve">25 </w:t>
+      </w:r>
+      <w:r>
+        <w:t>=1725.</w:t>
+      </w:r>
+      <w:r>
+        <w:t xml:space="preserve"> Logo, o acesso à memória é feito pela adição do valor no registrador de segmento, multiplicado por 16 (10h), com os valores de offset.</w:t>
+      </w:r>
+      <w:r>
+        <w:t xml:space="preserve"> É comum encontrar em tutoriais a representação do acesso à memória da seguinte forma: </w:t>
+      </w:r>
+      <w:r>
+        <w:rPr>
+          <w:b/>
+        </w:rPr>
+        <w:t>SEGMENTO:OFFSET</w:t>
+      </w:r>
+      <w:r>
+        <w:t xml:space="preserve">. </w:t>
+      </w:r>
+    </w:p>
+    <w:p>
+      <w:r>
+        <w:tab/>
+      </w:r>
+      <w:r>
+        <w:t xml:space="preserve">Para acessar a memória, de fato, normalmente é utilizado a instrução </w:t>
+      </w:r>
+      <w:r>
+        <w:rPr>
+          <w:b/>
+          <w:u w:val="single"/>
+        </w:rPr>
+        <w:t>MOV</w:t>
+      </w:r>
+      <w:r>
+        <w:t>. Esta instrução serve para mover um valor de um registrador/mem</w:t>
+      </w:r>
+      <w:r>
+        <w:t>ória para registrador/memória. Logo, os operandos suportados são: MOV REG,MEM; MOV MEM,REG; MOV REG,REG; MOV MEM,IMEDIATO; MOV REG,IMEDIATO. A única restrição é que os operandos devem possuir o mesmo tamanho.</w:t>
+      </w:r>
+      <w:r>
+        <w:t xml:space="preserve"> A Figura 5 mostra um exemplo de programa que </w:t>
+      </w:r>
+      <w:r>
+        <w:t xml:space="preserve"> </w:t>
+      </w:r>
+      <w:r>
+        <w:t>acessa à memória.</w:t>
+      </w:r>
+    </w:p>
+    <w:p>
+      <w:r>
+        <w:lastRenderedPageBreak/>
+        <w:pict>
+          <v:shapetype id="_x0000_t75" coordsize="21600,21600" o:spt="75" o:preferrelative="t" path="m@4@5l@4@11@9@11@9@5xe" filled="f" stroked="f">
+            <v:stroke joinstyle="miter"/>
+            <v:formulas>
+              <v:f eqn="if lineDrawn pixelLineWidth 0"/>
+              <v:f eqn="sum @0 1 0"/>
+              <v:f eqn="sum 0 0 @1"/>
+              <v:f eqn="prod @2 1 2"/>
+              <v:f eqn="prod @3 21600 pixelWidth"/>
+              <v:f eqn="prod @3 21600 pixelHeight"/>
+              <v:f eqn="sum @0 0 1"/>
+              <v:f eqn="prod @6 1 2"/>
+              <v:f eqn="prod @7 21600 pixelWidth"/>
+              <v:f eqn="sum @8 21600 0"/>
+              <v:f eqn="prod @7 21600 pixelHeight"/>
+              <v:f eqn="sum @10 21600 0"/>
+            </v:formulas>
+            <v:path o:extrusionok="f" gradientshapeok="t" o:connecttype="rect"/>
+            <o:lock v:ext="edit" aspectratio="t"/>
+          </v:shapetype>
+          <v:shape id="_x0000_i1025" type="#_x0000_t75" style="width:453pt;height:81.75pt">
+            <v:imagedata r:id="rId15" o:title="fig5"/>
+          </v:shape>
+        </w:pict>
+      </w:r>
+    </w:p>
+    <w:p>
+      <w:pPr>
+        <w:jc w:val="center"/>
+      </w:pPr>
+      <w:r>
+        <w:rPr>
+          <w:b/>
+        </w:rPr>
+        <w:t>Figura 5</w:t>
+      </w:r>
+      <w:r>
+        <w:t>: Exemplo de código utilizando a instrução MOV.</w:t>
+      </w:r>
+    </w:p>
+    <w:p>
+      <w:pPr>
+        <w:pStyle w:val="Heading1"/>
+        <w:rPr>
+          <w:b/>
+        </w:rPr>
+      </w:pPr>
+      <w:r>
+        <w:rPr>
+          <w:b/>
+        </w:rPr>
+        <w:t xml:space="preserve">Criação e </w:t>
+      </w:r>
+      <w:r>
+        <w:rPr>
+          <w:b/>
+        </w:rPr>
+        <w:t>M</w:t>
+      </w:r>
+      <w:r>
+        <w:rPr>
+          <w:b/>
+        </w:rPr>
+        <w:t>anipulação de Variáveis</w:t>
+      </w:r>
+    </w:p>
     <w:p/>
     <w:p>
-      <w:pPr>
-        <w:autoSpaceDE w:val="0"/>
-        <w:autoSpaceDN w:val="0"/>
-        <w:adjustRightInd w:val="0"/>
-        <w:rPr>
-          <w:rFonts w:eastAsiaTheme="minorHAnsi"/>
-          <w:lang w:eastAsia="en-US"/>
-        </w:rPr>
-      </w:pPr>
+      <w:r>
+        <w:tab/>
+        <w:t xml:space="preserve">Uma variável é, na prática, uma posição de memória com um </w:t>
+      </w:r>
+      <w:r>
+        <w:rPr>
+          <w:i/>
+        </w:rPr>
+        <w:t>label</w:t>
+      </w:r>
+      <w:r>
+        <w:rPr>
+          <w:i/>
+        </w:rPr>
+        <w:t xml:space="preserve"> </w:t>
+      </w:r>
+      <w:r>
+        <w:t>(no processo de compilação, o label é substituído pela posição de memória)</w:t>
+      </w:r>
+      <w:r>
+        <w:t xml:space="preserve">. </w:t>
+      </w:r>
+      <w:r>
+        <w:t>No assembly do 8086, variáveis podem ser de dois tipos:</w:t>
+      </w:r>
+      <w:r>
+        <w:t xml:space="preserve"> BYTE ou</w:t>
+      </w:r>
+      <w:r>
+        <w:t xml:space="preserve"> WORD.</w:t>
+      </w:r>
+      <w:r>
+        <w:t xml:space="preserve"> </w:t>
+      </w:r>
+      <w:r>
+        <w:t xml:space="preserve">A sintáxe de declaração é: nome_da_variável </w:t>
+      </w:r>
+      <w:r>
+        <w:rPr>
+          <w:b/>
+        </w:rPr>
+        <w:t>DB/DW</w:t>
+      </w:r>
+      <w:r>
+        <w:t xml:space="preserve"> valor_da_variável, sendo que DB e DW representam Define Byte e Define Word, respectivamente.</w:t>
+      </w:r>
+      <w:r>
+        <w:t xml:space="preserve"> O nome da variável pode ser uma sequência de números ou letras (mas deve iniciar com letra)  e o valor pode ser qualquer valor decimal, hexadecimal, binário ou não definido (sendo representado por ‘?’).</w:t>
+      </w:r>
+      <w:r>
+        <w:t xml:space="preserve"> Por exemplo: </w:t>
+      </w:r>
+      <w:r>
+        <w:rPr>
+          <w:b/>
+        </w:rPr>
+        <w:t>cinco DB 5h</w:t>
+      </w:r>
+      <w:r>
+        <w:t>.</w:t>
+      </w:r>
+    </w:p>
+    <w:p>
+      <w:r>
+        <w:tab/>
+        <w:t>Da mesma forma que se declara variáveis de um byte, é possível declarar vetores (</w:t>
+      </w:r>
+      <w:r>
+        <w:rPr>
+          <w:i/>
+        </w:rPr>
+        <w:t>arrays</w:t>
+      </w:r>
+      <w:r>
+        <w:t>).  Para a declaração de um vetor, basta colocar vários valores em sequência ( como “</w:t>
+      </w:r>
+      <w:r>
+        <w:rPr>
+          <w:b/>
+        </w:rPr>
+        <w:t>a DB 48h, 65h, 6Ch, 6Ch, 6Fh, 00h</w:t>
+      </w:r>
+      <w:r>
+        <w:t xml:space="preserve">” ou “ </w:t>
+      </w:r>
+      <w:r>
+        <w:rPr>
+          <w:b/>
+          <w:color w:val="000000"/>
+          <w:shd w:val="clear" w:color="auto" w:fill="FFFFFF"/>
+        </w:rPr>
+        <w:t>b DB 'Hello', 0</w:t>
+      </w:r>
+      <w:r>
+        <w:rPr>
+          <w:rStyle w:val="apple-converted-space"/>
+          <w:b/>
+          <w:color w:val="000000"/>
+          <w:shd w:val="clear" w:color="auto" w:fill="FFFFFF"/>
+        </w:rPr>
+        <w:t> </w:t>
+      </w:r>
+      <w:r>
+        <w:rPr>
+          <w:rStyle w:val="apple-converted-space"/>
+          <w:color w:val="000000"/>
+          <w:shd w:val="clear" w:color="auto" w:fill="FFFFFF"/>
+        </w:rPr>
+        <w:t>”).</w:t>
+      </w:r>
+      <w:r>
+        <w:rPr>
+          <w:rStyle w:val="apple-converted-space"/>
+          <w:color w:val="000000"/>
+          <w:shd w:val="clear" w:color="auto" w:fill="FFFFFF"/>
+        </w:rPr>
+        <w:t xml:space="preserve"> O compilador entende isso como uma sequência de bytes, que podem ser acessados pelo programa da mesma forma que são acessados na linguagem C ( a[2], variável a, posição 2).</w:t>
+      </w:r>
+      <w:r>
+        <w:rPr>
+          <w:rStyle w:val="apple-converted-space"/>
+          <w:color w:val="000000"/>
+          <w:shd w:val="clear" w:color="auto" w:fill="FFFFFF"/>
+        </w:rPr>
+        <w:t xml:space="preserve"> Por último, é possível também declarar constantes, com a diferetiva </w:t>
+      </w:r>
+      <w:r>
+        <w:rPr>
+          <w:rStyle w:val="apple-converted-space"/>
+          <w:b/>
+          <w:color w:val="000000"/>
+          <w:shd w:val="clear" w:color="auto" w:fill="FFFFFF"/>
+        </w:rPr>
+        <w:t>EQU</w:t>
+      </w:r>
+      <w:r>
+        <w:rPr>
+          <w:rStyle w:val="apple-converted-space"/>
+          <w:color w:val="000000"/>
+          <w:shd w:val="clear" w:color="auto" w:fill="FFFFFF"/>
+        </w:rPr>
+        <w:t xml:space="preserve"> ao invés de DB ou DW</w:t>
+      </w:r>
+      <w:r>
+        <w:rPr>
+          <w:rStyle w:val="apple-converted-space"/>
+          <w:color w:val="000000"/>
+          <w:shd w:val="clear" w:color="auto" w:fill="FFFFFF"/>
+        </w:rPr>
+        <w:t xml:space="preserve"> (exemplo: </w:t>
+      </w:r>
+      <w:r>
+        <w:rPr>
+          <w:rStyle w:val="apple-converted-space"/>
+          <w:b/>
+          <w:color w:val="000000"/>
+          <w:shd w:val="clear" w:color="auto" w:fill="FFFFFF"/>
+        </w:rPr>
+        <w:t>constante EQU 3</w:t>
+      </w:r>
+      <w:r>
+        <w:rPr>
+          <w:rStyle w:val="apple-converted-space"/>
+          <w:color w:val="000000"/>
+          <w:shd w:val="clear" w:color="auto" w:fill="FFFFFF"/>
+        </w:rPr>
+        <w:t>)</w:t>
+      </w:r>
+      <w:r>
+        <w:rPr>
+          <w:rStyle w:val="apple-converted-space"/>
+          <w:color w:val="000000"/>
+          <w:shd w:val="clear" w:color="auto" w:fill="FFFFFF"/>
+        </w:rPr>
+        <w:t>. Vale ressaltar que os valores de constantes não podem ser modificados.</w:t>
+      </w:r>
+    </w:p>
+    <w:p>
+      <w:r>
+        <w:tab/>
+        <w:t xml:space="preserve">No processo de compilação, o compilador troca os </w:t>
+      </w:r>
+      <w:r>
+        <w:rPr>
+          <w:i/>
+        </w:rPr>
+        <w:t>labels</w:t>
+      </w:r>
+      <w:r>
+        <w:t xml:space="preserve"> das variáveis pelos seus respectivos </w:t>
+      </w:r>
+      <w:r>
+        <w:rPr>
+          <w:i/>
+        </w:rPr>
+        <w:t>offsets</w:t>
+      </w:r>
+      <w:r>
+        <w:t>, que indicarão aonde os dados estarão localizados na memória.</w:t>
+      </w:r>
+      <w:r>
+        <w:t xml:space="preserve"> A posição de memória onde os dados começam a ser guardados é indicado pelo registrador DS (</w:t>
+      </w:r>
+      <w:r>
+        <w:rPr>
+          <w:i/>
+        </w:rPr>
+        <w:t>Data Segment Register</w:t>
+      </w:r>
+      <w:r>
+        <w:t xml:space="preserve">). </w:t>
+      </w:r>
+    </w:p>
+    <w:p>
+      <w:r>
+        <w:tab/>
+        <w:t xml:space="preserve">Mas aonde os dados começam a ser armazenados, de fato? Como o compilador sabe aonde colocar as informações? Para isso, é utilizado a diretiva </w:t>
+      </w:r>
+      <w:r>
+        <w:rPr>
+          <w:b/>
+        </w:rPr>
+        <w:t>ORG 100h</w:t>
+      </w:r>
+      <w:r>
+        <w:t xml:space="preserve"> (para saídas de arquivos do tipo .COM). É a partir desta diretiva que o compilador vai calcular a posição correta de cada variável em memória. É importante ressaltar que isto só é valido para arquivos de saída do tipo .COM, onde os dados do programa são armazenados a partir do byte 256 (100h). Para saídas do tipo .EXE, o </w:t>
+      </w:r>
+      <w:r>
+        <w:rPr>
+          <w:i/>
+        </w:rPr>
+        <w:t>offset</w:t>
+      </w:r>
+      <w:r>
+        <w:t xml:space="preserve"> inicial é 000h.</w:t>
+      </w:r>
+    </w:p>
+    <w:p>
+      <w:r>
+        <w:tab/>
+        <w:t xml:space="preserve">Para acessar o endereço de memória desejado, pode ser utilizado a instrução </w:t>
+      </w:r>
+      <w:r>
+        <w:rPr>
+          <w:b/>
+        </w:rPr>
+        <w:t>LEA</w:t>
+      </w:r>
+      <w:r>
+        <w:t xml:space="preserve">, que retorna o endereço da variável. Outra alternativa é o uso da difetiva </w:t>
+      </w:r>
+      <w:r>
+        <w:rPr>
+          <w:b/>
+        </w:rPr>
+        <w:t>OFFSET</w:t>
+      </w:r>
+      <w:r>
+        <w:t>, que possui o mesmo funcionamento (mas pode ser utilizado “dentro” de uma instrução). A Figura 6 mostra as duas formas de manipulação de variáveis.</w:t>
+      </w:r>
+    </w:p>
+    <w:p>
+      <w:pPr>
+        <w:jc w:val="center"/>
+      </w:pPr>
+      <w:r>
+        <w:pict>
+          <v:shape id="_x0000_i1026" type="#_x0000_t75" style="width:355.5pt;height:150.75pt">
+            <v:imagedata r:id="rId16" o:title="fig6"/>
+          </v:shape>
+        </w:pict>
+      </w:r>
+    </w:p>
+    <w:p>
+      <w:pPr>
+        <w:jc w:val="center"/>
+      </w:pPr>
+      <w:r>
+        <w:rPr>
+          <w:b/>
+        </w:rPr>
+        <w:t>Figura 6:</w:t>
+      </w:r>
+      <w:r>
+        <w:t xml:space="preserve"> Duas formas de acesso às variáveis.</w:t>
+      </w:r>
+    </w:p>
+    <w:p>
+      <w:pPr>
+        <w:jc w:val="center"/>
+      </w:pPr>
+    </w:p>
+    <w:p>
+      <w:pPr>
+        <w:jc w:val="center"/>
+      </w:pPr>
+    </w:p>
+    <w:p>
+      <w:pPr>
+        <w:pStyle w:val="Heading1"/>
+        <w:rPr>
+          <w:b/>
+        </w:rPr>
+      </w:pPr>
+      <w:r>
+        <w:rPr>
+          <w:b/>
+        </w:rPr>
+        <w:lastRenderedPageBreak/>
+        <w:t>Operações Lógicas e Aritméticas</w:t>
+      </w:r>
+    </w:p>
+    <w:p/>
+    <w:p>
+      <w:r>
+        <w:tab/>
+        <w:t>Existem três tipos de operações lógicas e aritméticas na arquitetura do 8086.</w:t>
+      </w:r>
+      <w:r>
+        <w:t xml:space="preserve"> O primeiro</w:t>
+      </w:r>
+      <w:r>
+        <w:t xml:space="preserve"> tipo consiste em operações mais básicas entre dois valores, como soma e subtração (</w:t>
+      </w:r>
+      <w:r>
+        <w:rPr>
+          <w:b/>
+        </w:rPr>
+        <w:t>ADD</w:t>
+      </w:r>
+      <w:r>
+        <w:t xml:space="preserve"> e </w:t>
+      </w:r>
+      <w:r>
+        <w:rPr>
+          <w:b/>
+        </w:rPr>
+        <w:t>SUB</w:t>
+      </w:r>
+      <w:r>
+        <w:t>, operações aritméticas simples)</w:t>
+      </w:r>
+      <w:r>
+        <w:t xml:space="preserve"> e e,or,xor (</w:t>
+      </w:r>
+      <w:r>
+        <w:rPr>
+          <w:b/>
+        </w:rPr>
+        <w:t>AND</w:t>
+      </w:r>
+      <w:r>
+        <w:t>,</w:t>
+      </w:r>
+      <w:r>
+        <w:rPr>
+          <w:b/>
+        </w:rPr>
+        <w:t>OR</w:t>
+      </w:r>
+      <w:r>
+        <w:t>,</w:t>
+      </w:r>
+      <w:r>
+        <w:rPr>
+          <w:b/>
+        </w:rPr>
+        <w:t>XOR</w:t>
+      </w:r>
+      <w:r>
+        <w:t xml:space="preserve">, operações lógicas simples). </w:t>
+      </w:r>
+      <w:r>
+        <w:t>Os operandos destas instruções podem ser: registrador, memória; memória, registrador; registrador, registrador; memória</w:t>
+      </w:r>
+      <w:r>
+        <w:t>,imediato;registrador, imediato.</w:t>
+      </w:r>
+      <w:r>
+        <w:t xml:space="preserve"> A instrução </w:t>
+      </w:r>
+      <w:r>
+        <w:rPr>
+          <w:b/>
+        </w:rPr>
+        <w:t>CMP</w:t>
+      </w:r>
+      <w:r>
+        <w:rPr>
+          <w:b/>
+        </w:rPr>
+        <w:t xml:space="preserve"> </w:t>
+      </w:r>
+      <w:r>
+        <w:t>(compare), que vai ser muito utilizada para operações de saltos condicionais, também segue este modelo.</w:t>
+      </w:r>
+    </w:p>
+    <w:p>
+      <w:r>
+        <w:tab/>
+        <w:t xml:space="preserve">O segundo grupo consiste de operações de multiplicação e divisão, definidas pelas instruções </w:t>
+      </w:r>
+      <w:r>
+        <w:rPr>
+          <w:b/>
+        </w:rPr>
+        <w:t>MUL</w:t>
+      </w:r>
+      <w:r>
+        <w:t xml:space="preserve">, </w:t>
+      </w:r>
+      <w:r>
+        <w:rPr>
+          <w:b/>
+        </w:rPr>
+        <w:t>IMUL</w:t>
+      </w:r>
+      <w:r>
+        <w:t xml:space="preserve"> (multiplicação com sinal),</w:t>
+      </w:r>
+      <w:r>
+        <w:t xml:space="preserve"> </w:t>
+      </w:r>
+      <w:r>
+        <w:rPr>
+          <w:b/>
+        </w:rPr>
+        <w:t>DIV</w:t>
+      </w:r>
+      <w:r>
+        <w:t xml:space="preserve">, </w:t>
+      </w:r>
+      <w:r>
+        <w:rPr>
+          <w:b/>
+        </w:rPr>
+        <w:t>IDIV</w:t>
+      </w:r>
+      <w:r>
+        <w:t xml:space="preserve"> (divisão com sinal)</w:t>
+      </w:r>
+      <w:r>
+        <w:t>.</w:t>
+      </w:r>
+      <w:r>
+        <w:t xml:space="preserve"> Estas instruções aceitam apenas um operando (o multiplicador/divisor), podendo ser ou um registrador, ou uma posição de memória. Estas operações multiplicam os valores armazenados em AL (se operando for um byte) ou AX (se operando for uma palavra). </w:t>
+      </w:r>
+    </w:p>
+    <w:p>
+      <w:r>
+        <w:tab/>
+        <w:t>O terceiro grupo consiste em operações lógicas e aritméticas sobre um valor só. Estas operações consistem em incrementar, decrementar e negativar (</w:t>
+      </w:r>
+      <w:r>
+        <w:rPr>
+          <w:b/>
+        </w:rPr>
+        <w:t>INC</w:t>
+      </w:r>
+      <w:r>
+        <w:t xml:space="preserve">, </w:t>
+      </w:r>
+      <w:r>
+        <w:rPr>
+          <w:b/>
+        </w:rPr>
+        <w:t>DEC</w:t>
+      </w:r>
+      <w:r>
+        <w:t xml:space="preserve"> e </w:t>
+      </w:r>
+      <w:r>
+        <w:rPr>
+          <w:b/>
+        </w:rPr>
+        <w:t>NEG</w:t>
+      </w:r>
+      <w:r>
+        <w:t xml:space="preserve">, respectivamente, operações aritméticas) e </w:t>
+      </w:r>
+      <w:r>
+        <w:t>negação lógica (</w:t>
+      </w:r>
+      <w:r>
+        <w:rPr>
+          <w:b/>
+        </w:rPr>
+        <w:t>NOT</w:t>
+      </w:r>
+      <w:r>
+        <w:t>)</w:t>
+      </w:r>
+      <w:r>
+        <w:t>. Como as operações do segundo grupo, estas instruções aceitam apenas um operando, que pode ser um registrador ou posição de memória.</w:t>
+      </w:r>
+    </w:p>
+    <w:p>
+      <w:r>
+        <w:tab/>
+        <w:t xml:space="preserve">Um fator importante destas operações é que elas podem apresentar problemas como </w:t>
+      </w:r>
+      <w:r>
+        <w:rPr>
+          <w:i/>
+        </w:rPr>
+        <w:t>overflow</w:t>
+      </w:r>
+      <w:r>
+        <w:t xml:space="preserve"> e </w:t>
+      </w:r>
+      <w:r>
+        <w:rPr>
+          <w:i/>
+        </w:rPr>
+        <w:t>carry</w:t>
+      </w:r>
+      <w:r>
+        <w:t xml:space="preserve">. </w:t>
+      </w:r>
+      <w:r>
+        <w:t xml:space="preserve">O 8086 possui um registrador de status (ou </w:t>
+      </w:r>
+      <w:r>
+        <w:rPr>
+          <w:i/>
+        </w:rPr>
+        <w:t>flags</w:t>
+      </w:r>
+      <w:r>
+        <w:t xml:space="preserve">), onde cada bit possui um significado diferente e podem ser modificados com a utilizações destas instruções. A Figura 7 mostra todos as </w:t>
+      </w:r>
+      <w:r>
+        <w:rPr>
+          <w:i/>
+        </w:rPr>
+        <w:t>flags</w:t>
+      </w:r>
+      <w:r>
+        <w:t xml:space="preserve"> presentes na presente arquitetura.</w:t>
+      </w:r>
+    </w:p>
+    <w:p>
+      <w:pPr>
+        <w:jc w:val="center"/>
+      </w:pPr>
+      <w:r>
+        <w:pict>
+          <v:shape id="_x0000_i1027" type="#_x0000_t75" style="width:159pt;height:134.25pt">
+            <v:imagedata r:id="rId17" o:title="fig7"/>
+          </v:shape>
+        </w:pict>
+      </w:r>
+    </w:p>
+    <w:p>
+      <w:pPr>
+        <w:jc w:val="center"/>
+      </w:pPr>
+      <w:r>
+        <w:rPr>
+          <w:b/>
+        </w:rPr>
+        <w:t>Figura 7:</w:t>
+      </w:r>
+      <w:r>
+        <w:t xml:space="preserve"> </w:t>
+      </w:r>
+      <w:r>
+        <w:rPr>
+          <w:i/>
+        </w:rPr>
+        <w:t>Flags</w:t>
+      </w:r>
+      <w:r>
+        <w:t xml:space="preserve"> do 8086</w:t>
+      </w:r>
+    </w:p>
+    <w:p>
+      <w:r>
+        <w:tab/>
+        <w:t xml:space="preserve">Logo, as instruções do primeiro grupo e a instrução </w:t>
+      </w:r>
+      <w:r>
+        <w:rPr>
+          <w:b/>
+        </w:rPr>
+        <w:t>NEG</w:t>
+      </w:r>
+      <w:r>
+        <w:t xml:space="preserve"> podem afetar as flags de </w:t>
+      </w:r>
+      <w:r>
+        <w:rPr>
+          <w:i/>
+        </w:rPr>
+        <w:t>Overflow</w:t>
+      </w:r>
+      <w:r>
+        <w:t xml:space="preserve">, </w:t>
+      </w:r>
+      <w:r>
+        <w:rPr>
+          <w:i/>
+        </w:rPr>
+        <w:t>Carry</w:t>
+      </w:r>
+      <w:r>
+        <w:t xml:space="preserve">, Zero, Sinal, Paridade e Auxiliar (para </w:t>
+      </w:r>
+      <w:r>
+        <w:rPr>
+          <w:i/>
+        </w:rPr>
+        <w:t>overflow</w:t>
+      </w:r>
+      <w:r>
+        <w:t xml:space="preserve"> sem sinal). As instruções DEC e INC podem afetar as flags de Zero, Sinal, </w:t>
+      </w:r>
+      <w:r>
+        <w:rPr>
+          <w:i/>
+        </w:rPr>
+        <w:t>Overflow</w:t>
+      </w:r>
+      <w:r>
+        <w:t xml:space="preserve">, Paridade e Auxiliar. Por último, as multiplicações afetam os registradores </w:t>
+      </w:r>
+      <w:r>
+        <w:rPr>
+          <w:i/>
+        </w:rPr>
+        <w:t>Carry</w:t>
+      </w:r>
+      <w:r>
+        <w:t xml:space="preserve"> e </w:t>
+      </w:r>
+      <w:r>
+        <w:rPr>
+          <w:i/>
+        </w:rPr>
+        <w:t>Overflow</w:t>
+      </w:r>
+      <w:r>
+        <w:t>.</w:t>
+      </w:r>
+      <w:r>
+        <w:t xml:space="preserve"> A Figura 8 mostra um exemplo de código que utiliza algumas destas instruções.</w:t>
+      </w:r>
+    </w:p>
+    <w:p/>
+    <w:p>
+      <w:r>
+        <w:t>*</w:t>
+      </w:r>
       <w:bookmarkStart w:id="5" w:name="_GoBack"/>
+      <w:r>
+        <w:rPr>
+          <w:color w:val="FF0000"/>
+        </w:rPr>
+        <w:t>FIGURA 8</w:t>
+      </w:r>
       <w:bookmarkEnd w:id="5"/>
+      <w:r>
+        <w:t>*</w:t>
+      </w:r>
     </w:p>
     <w:sectPr>
-      <w:headerReference w:type="even" r:id="rId14"/>
-      <w:headerReference w:type="default" r:id="rId15"/>
+      <w:headerReference w:type="even" r:id="rId18"/>
+      <w:headerReference w:type="default" r:id="rId19"/>
       <w:type w:val="nextColumn"/>
       <w:pgSz w:w="11906" w:h="16838" w:code="9"/>
       <w:pgMar w:top="128" w:right="1134" w:bottom="993" w:left="1701" w:header="708" w:footer="708" w:gutter="0"/>
@@ -4135,7 +5114,7 @@
   <a:extraClrSchemeLst/>
   <a:extLst>
     <a:ext uri="{05A4C25C-085E-4340-85A3-A5531E510DB2}">
-      <thm15:themeFamily xmlns:thm15="http://schemas.microsoft.com/office/thememl/2012/main" xmlns="" name="Office Theme" id="{62F939B6-93AF-4DB8-9C6B-D6C7DFDC589F}" vid="{4A3C46E8-61CC-4603-A589-7422A47A8E4A}"/>
+      <thm15:themeFamily xmlns="" xmlns:thm15="http://schemas.microsoft.com/office/thememl/2012/main" name="Office Theme" id="{62F939B6-93AF-4DB8-9C6B-D6C7DFDC589F}" vid="{4A3C46E8-61CC-4603-A589-7422A47A8E4A}"/>
     </a:ext>
   </a:extLst>
 </a:theme>
@@ -4146,7 +5125,7 @@
 </file>
 
 <file path=customXml/itemProps1.xml><?xml version="1.0" encoding="utf-8"?>
-<ds:datastoreItem xmlns:ds="http://schemas.openxmlformats.org/officeDocument/2006/customXml" ds:itemID="{BA437DEF-5777-48A5-918F-26AD1B9C8598}">
+<ds:datastoreItem xmlns:ds="http://schemas.openxmlformats.org/officeDocument/2006/customXml" ds:itemID="{DF1E4337-9FA8-436F-8EC1-02F5DDF84D56}">
   <ds:schemaRefs>
     <ds:schemaRef ds:uri="http://schemas.openxmlformats.org/officeDocument/2006/bibliography"/>
   </ds:schemaRefs>

</xml_diff>

<commit_message>
Jumps e operações lógicas e aritméticas no tutorial
</commit_message>
<xml_diff>
--- a/Assembly/Tutorial8086.docx
+++ b/Assembly/Tutorial8086.docx
@@ -2257,6 +2257,7 @@
         <w:t>A Figura 4 mostra as possibilidades de combinação de registradores, sendo que não é possível utilizar dois registradores da mesma coluna para acessar memória.</w:t>
       </w:r>
     </w:p>
+    <w:p/>
     <w:p>
       <w:pPr>
         <w:jc w:val="center"/>
@@ -2788,6 +2789,7 @@
         <w:t>, que possui o mesmo funcionamento (mas pode ser utilizado “dentro” de uma instrução). A Figura 6 mostra as duas formas de manipulação de variáveis.</w:t>
       </w:r>
     </w:p>
+    <w:p/>
     <w:p>
       <w:pPr>
         <w:jc w:val="center"/>
@@ -2835,7 +2837,6 @@
         <w:rPr>
           <w:b/>
         </w:rPr>
-        <w:lastRenderedPageBreak/>
         <w:t>Operações Lógicas e Aritméticas</w:t>
       </w:r>
     </w:p>
@@ -2923,6 +2924,9 @@
       <w:r>
         <w:t>(compare), que vai ser muito utilizada para operações de saltos condicionais, também segue este modelo.</w:t>
       </w:r>
+      <w:r>
+        <w:t xml:space="preserve"> O resultado da operação é salva sempre no primeiro operando.</w:t>
+      </w:r>
     </w:p>
     <w:p>
       <w:r>
@@ -3068,6 +3072,7 @@
         <w:t xml:space="preserve"> presentes na presente arquitetura.</w:t>
       </w:r>
     </w:p>
+    <w:p/>
     <w:p>
       <w:pPr>
         <w:jc w:val="center"/>
@@ -3104,6 +3109,11 @@
       </w:r>
     </w:p>
     <w:p>
+      <w:pPr>
+        <w:jc w:val="center"/>
+      </w:pPr>
+    </w:p>
+    <w:p>
       <w:r>
         <w:tab/>
         <w:t xml:space="preserve">Logo, as instruções do primeiro grupo e a instrução </w:t>
@@ -3177,24 +3187,406 @@
     </w:p>
     <w:p/>
     <w:p>
-      <w:r>
-        <w:t>*</w:t>
-      </w:r>
+      <w:pPr>
+        <w:jc w:val="center"/>
+      </w:pPr>
+      <w:r>
+        <w:pict>
+          <v:shape id="_x0000_i1028" type="#_x0000_t75" style="width:378.75pt;height:102.75pt">
+            <v:imagedata r:id="rId18" o:title="fig8"/>
+          </v:shape>
+        </w:pict>
+      </w:r>
+    </w:p>
+    <w:p>
+      <w:pPr>
+        <w:jc w:val="center"/>
+      </w:pPr>
+      <w:r>
+        <w:rPr>
+          <w:b/>
+        </w:rPr>
+        <w:t>Figura 8:</w:t>
+      </w:r>
+      <w:r>
+        <w:t xml:space="preserve"> Exemplo de algumas operações lógicas</w:t>
+      </w:r>
+    </w:p>
+    <w:p>
+      <w:pPr>
+        <w:pStyle w:val="Heading1"/>
+        <w:rPr>
+          <w:b/>
+        </w:rPr>
+      </w:pPr>
+      <w:r>
+        <w:rPr>
+          <w:b/>
+        </w:rPr>
+        <w:lastRenderedPageBreak/>
+        <w:t>Saltos Condicionais e Incondicionais</w:t>
+      </w:r>
+    </w:p>
+    <w:p/>
+    <w:p/>
+    <w:p>
+      <w:r>
+        <w:tab/>
+        <w:t xml:space="preserve">Em programação, realizar saltos condicionais e incondicionais são </w:t>
+      </w:r>
+      <w:r>
+        <w:t>essenciais</w:t>
+      </w:r>
+      <w:r>
+        <w:t xml:space="preserve"> para realização de várias operações com poucas linhas de código. Existem dois tipos de saltos: Condicionais, que dependem dos valores armazenados em variáveis, e Incondicionais, que não dependem de nenhum valor. Para saltos incondicionais, a instrução básica é a </w:t>
+      </w:r>
+      <w:r>
+        <w:rPr>
+          <w:b/>
+        </w:rPr>
+        <w:t>JMP</w:t>
+      </w:r>
+      <w:r>
+        <w:t xml:space="preserve">, que funciona a partir de </w:t>
+      </w:r>
+      <w:r>
+        <w:rPr>
+          <w:i/>
+        </w:rPr>
+        <w:t>labels</w:t>
+      </w:r>
+      <w:r>
+        <w:t xml:space="preserve"> espalhados pelo código, que apontam para uma posição específica do código. </w:t>
+      </w:r>
+      <w:r>
+        <w:rPr>
+          <w:i/>
+        </w:rPr>
+        <w:t>Labels</w:t>
+      </w:r>
+      <w:r>
+        <w:t xml:space="preserve"> podem ser declarados adicionando dois pontos depois do nome desejado. A Figura 9 mostra um exemplo de código onde um salto incondicional é utilizado.</w:t>
+      </w:r>
+    </w:p>
+    <w:p>
+      <w:pPr>
+        <w:ind w:firstLine="360"/>
+      </w:pPr>
+    </w:p>
+    <w:p>
+      <w:pPr>
+        <w:ind w:firstLine="360"/>
+        <w:jc w:val="center"/>
+      </w:pPr>
+      <w:r>
+        <w:pict>
+          <v:shape id="_x0000_i1029" type="#_x0000_t75" style="width:453pt;height:140.25pt">
+            <v:imagedata r:id="rId19" o:title="fig9"/>
+          </v:shape>
+        </w:pict>
+      </w:r>
+    </w:p>
+    <w:p>
+      <w:pPr>
+        <w:ind w:firstLine="360"/>
+        <w:jc w:val="center"/>
+      </w:pPr>
+      <w:r>
+        <w:rPr>
+          <w:b/>
+        </w:rPr>
+        <w:t>Figura 9:</w:t>
+      </w:r>
+      <w:r>
+        <w:t xml:space="preserve"> Exemplo da utilização de salto incondicional.</w:t>
+      </w:r>
+    </w:p>
+    <w:p>
+      <w:pPr>
+        <w:ind w:firstLine="360"/>
+        <w:jc w:val="center"/>
+      </w:pPr>
+    </w:p>
+    <w:p>
+      <w:pPr>
+        <w:ind w:firstLine="360"/>
+      </w:pPr>
+      <w:r>
+        <w:t>Já os saltos condicionais são ativos quando uma certa condição estiver ativa. Existem um grande número de instruções que realizam saltos condicionais, mas como este tutorial visa o entendimento do assembly para aplicação na arquitetura de VHDL do processadoro 8086, vão ser estudadas as seguintes operações:</w:t>
+      </w:r>
+    </w:p>
+    <w:p>
+      <w:pPr>
+        <w:ind w:firstLine="360"/>
+      </w:pPr>
+    </w:p>
+    <w:p>
+      <w:pPr>
+        <w:pStyle w:val="ListParagraph"/>
+        <w:numPr>
+          <w:ilvl w:val="0"/>
+          <w:numId w:val="5"/>
+        </w:numPr>
+      </w:pPr>
+      <w:r>
+        <w:rPr>
+          <w:b/>
+        </w:rPr>
+        <w:t>JE</w:t>
+      </w:r>
+      <w:r>
+        <w:t>: jump if equal</w:t>
+      </w:r>
+    </w:p>
+    <w:p>
+      <w:pPr>
+        <w:pStyle w:val="ListParagraph"/>
+        <w:numPr>
+          <w:ilvl w:val="0"/>
+          <w:numId w:val="5"/>
+        </w:numPr>
+        <w:rPr>
+          <w:lang w:val="en-US"/>
+        </w:rPr>
+      </w:pPr>
+      <w:r>
+        <w:rPr>
+          <w:b/>
+          <w:lang w:val="en-US"/>
+        </w:rPr>
+        <w:t>JBE</w:t>
+      </w:r>
+      <w:r>
+        <w:rPr>
+          <w:lang w:val="en-US"/>
+        </w:rPr>
+        <w:t>: jump if bellow or equal</w:t>
+      </w:r>
+    </w:p>
+    <w:p>
+      <w:pPr>
+        <w:pStyle w:val="ListParagraph"/>
+        <w:numPr>
+          <w:ilvl w:val="0"/>
+          <w:numId w:val="5"/>
+        </w:numPr>
+        <w:rPr>
+          <w:lang w:val="en-US"/>
+        </w:rPr>
+      </w:pPr>
+      <w:r>
+        <w:rPr>
+          <w:b/>
+          <w:lang w:val="en-US"/>
+        </w:rPr>
+        <w:t>JG</w:t>
+      </w:r>
+      <w:r>
+        <w:rPr>
+          <w:lang w:val="en-US"/>
+        </w:rPr>
+        <w:t>: jump if greater</w:t>
+      </w:r>
+    </w:p>
+    <w:p>
+      <w:pPr>
+        <w:pStyle w:val="ListParagraph"/>
+        <w:numPr>
+          <w:ilvl w:val="0"/>
+          <w:numId w:val="5"/>
+        </w:numPr>
+        <w:rPr>
+          <w:lang w:val="en-US"/>
+        </w:rPr>
+      </w:pPr>
+      <w:r>
+        <w:rPr>
+          <w:b/>
+          <w:lang w:val="en-US"/>
+        </w:rPr>
+        <w:t>JNE</w:t>
+      </w:r>
+      <w:r>
+        <w:rPr>
+          <w:lang w:val="en-US"/>
+        </w:rPr>
+        <w:t>: jump if not equal</w:t>
+      </w:r>
+    </w:p>
+    <w:p>
+      <w:pPr>
+        <w:pStyle w:val="ListParagraph"/>
+        <w:ind w:left="720"/>
+        <w:rPr>
+          <w:lang w:val="en-US"/>
+        </w:rPr>
+      </w:pPr>
+    </w:p>
+    <w:p>
+      <w:pPr>
+        <w:ind w:firstLine="360"/>
+      </w:pPr>
+      <w:r>
+        <w:t xml:space="preserve">Estas operações  utilizam a instrução </w:t>
+      </w:r>
+      <w:r>
+        <w:rPr>
+          <w:b/>
+        </w:rPr>
+        <w:t>CMP</w:t>
+      </w:r>
+      <w:r>
+        <w:t xml:space="preserve"> (</w:t>
+      </w:r>
+      <w:r>
+        <w:rPr>
+          <w:i/>
+        </w:rPr>
+        <w:t>compare</w:t>
+      </w:r>
+      <w:r>
+        <w:t xml:space="preserve">) que faz exatamente a mesma coisa que a instrução </w:t>
+      </w:r>
+      <w:r>
+        <w:rPr>
+          <w:b/>
+        </w:rPr>
+        <w:t>SUB</w:t>
+      </w:r>
+      <w:r>
+        <w:t xml:space="preserve">,porém não mantém o dado armazenado em registradores, mas só nas </w:t>
+      </w:r>
+      <w:r>
+        <w:rPr>
+          <w:i/>
+        </w:rPr>
+        <w:t>flags</w:t>
+      </w:r>
+      <w:r>
+        <w:t>.</w:t>
+      </w:r>
+      <w:r>
+        <w:t xml:space="preserve"> Por exemplo, se a instrução CMP for utilizado com dois valores iguais (7, por exemplo)</w:t>
+      </w:r>
+      <w:r>
+        <w:t xml:space="preserve">, a </w:t>
+      </w:r>
+      <w:r>
+        <w:rPr>
+          <w:i/>
+        </w:rPr>
+        <w:t>flag</w:t>
+      </w:r>
+      <w:r>
+        <w:t xml:space="preserve"> de zero vai ser setada para 1. Logo, a instrução </w:t>
+      </w:r>
+      <w:r>
+        <w:rPr>
+          <w:b/>
+        </w:rPr>
+        <w:t>JE label</w:t>
+      </w:r>
+      <w:r>
+        <w:rPr>
+          <w:b/>
+        </w:rPr>
+        <w:t xml:space="preserve"> </w:t>
+      </w:r>
+      <w:r>
+        <w:t>vai saltar para a label desejada. Porém, as instruções de saltos condicionais possuem uma grande limitação: só podem saltar para cima 127 bytes e 128 bytes para baixo, devido à limitações do tamanho das instruções.</w:t>
+      </w:r>
+      <w:r>
+        <w:t xml:space="preserve"> A Figura 10 mostra um exemplo de salto condicional.</w:t>
+      </w:r>
+    </w:p>
+    <w:p>
+      <w:pPr>
+        <w:ind w:firstLine="360"/>
+      </w:pPr>
+    </w:p>
+    <w:p>
+      <w:pPr>
+        <w:ind w:firstLine="360"/>
+      </w:pPr>
+    </w:p>
+    <w:p>
+      <w:pPr>
+        <w:jc w:val="center"/>
+      </w:pPr>
       <w:bookmarkStart w:id="5" w:name="_GoBack"/>
       <w:r>
         <w:rPr>
-          <w:color w:val="FF0000"/>
-        </w:rPr>
-        <w:t>FIGURA 8</w:t>
+          <w:noProof/>
+        </w:rPr>
+        <w:lastRenderedPageBreak/>
+        <w:drawing>
+          <wp:inline distT="0" distB="0" distL="0" distR="0">
+            <wp:extent cx="3447154" cy="3257267"/>
+            <wp:effectExtent l="0" t="0" r="1270" b="635"/>
+            <wp:docPr id="5" name="Picture 5" descr="C:\Users\thami\AppData\Local\Microsoft\Windows\INetCache\Content.Word\fig10.png"/>
+            <wp:cNvGraphicFramePr>
+              <a:graphicFrameLocks xmlns:a="http://schemas.openxmlformats.org/drawingml/2006/main" noChangeAspect="1"/>
+            </wp:cNvGraphicFramePr>
+            <a:graphic xmlns:a="http://schemas.openxmlformats.org/drawingml/2006/main">
+              <a:graphicData uri="http://schemas.openxmlformats.org/drawingml/2006/picture">
+                <pic:pic xmlns:pic="http://schemas.openxmlformats.org/drawingml/2006/picture">
+                  <pic:nvPicPr>
+                    <pic:cNvPr id="0" name="Picture 12" descr="C:\Users\thami\AppData\Local\Microsoft\Windows\INetCache\Content.Word\fig10.png"/>
+                    <pic:cNvPicPr>
+                      <a:picLocks noChangeAspect="1" noChangeArrowheads="1"/>
+                    </pic:cNvPicPr>
+                  </pic:nvPicPr>
+                  <pic:blipFill>
+                    <a:blip r:embed="rId20">
+                      <a:extLst>
+                        <a:ext uri="{28A0092B-C50C-407E-A947-70E740481C1C}">
+                          <a14:useLocalDpi xmlns:a14="http://schemas.microsoft.com/office/drawing/2010/main" val="0"/>
+                        </a:ext>
+                      </a:extLst>
+                    </a:blip>
+                    <a:srcRect/>
+                    <a:stretch>
+                      <a:fillRect/>
+                    </a:stretch>
+                  </pic:blipFill>
+                  <pic:spPr bwMode="auto">
+                    <a:xfrm>
+                      <a:off x="0" y="0"/>
+                      <a:ext cx="3451972" cy="3261820"/>
+                    </a:xfrm>
+                    <a:prstGeom prst="rect">
+                      <a:avLst/>
+                    </a:prstGeom>
+                    <a:noFill/>
+                    <a:ln>
+                      <a:noFill/>
+                    </a:ln>
+                  </pic:spPr>
+                </pic:pic>
+              </a:graphicData>
+            </a:graphic>
+          </wp:inline>
+        </w:drawing>
       </w:r>
       <w:bookmarkEnd w:id="5"/>
-      <w:r>
-        <w:t>*</w:t>
+    </w:p>
+    <w:p>
+      <w:pPr>
+        <w:jc w:val="center"/>
+      </w:pPr>
+      <w:r>
+        <w:rPr>
+          <w:b/>
+        </w:rPr>
+        <w:t>Figura 10</w:t>
+      </w:r>
+      <w:r>
+        <w:t>: Exemplo de utilização de saltos condicionais.</w:t>
       </w:r>
     </w:p>
     <w:sectPr>
-      <w:headerReference w:type="even" r:id="rId18"/>
-      <w:headerReference w:type="default" r:id="rId19"/>
+      <w:headerReference w:type="even" r:id="rId21"/>
+      <w:headerReference w:type="default" r:id="rId22"/>
       <w:type w:val="nextColumn"/>
       <w:pgSz w:w="11906" w:h="16838" w:code="9"/>
       <w:pgMar w:top="128" w:right="1134" w:bottom="993" w:left="1701" w:header="708" w:footer="708" w:gutter="0"/>
@@ -5125,7 +5517,7 @@
 </file>
 
 <file path=customXml/itemProps1.xml><?xml version="1.0" encoding="utf-8"?>
-<ds:datastoreItem xmlns:ds="http://schemas.openxmlformats.org/officeDocument/2006/customXml" ds:itemID="{DF1E4337-9FA8-436F-8EC1-02F5DDF84D56}">
+<ds:datastoreItem xmlns:ds="http://schemas.openxmlformats.org/officeDocument/2006/customXml" ds:itemID="{99F09228-A80D-4364-B23F-FE78561292D4}">
   <ds:schemaRefs>
     <ds:schemaRef ds:uri="http://schemas.openxmlformats.org/officeDocument/2006/bibliography"/>
   </ds:schemaRefs>

</xml_diff>

<commit_message>
Conjunto de instruções e Decodificação
</commit_message>
<xml_diff>
--- a/Assembly/Tutorial8086.docx
+++ b/Assembly/Tutorial8086.docx
@@ -1329,7 +1329,35 @@
           <w:rFonts w:eastAsiaTheme="minorHAnsi"/>
           <w:lang w:eastAsia="en-US"/>
         </w:rPr>
-        <w:t>A BIU vai acessando as insturções e colocando no barramento de instruções, em quanto que a EU vai acessado as intruções direto do barramento, com um tempo de acesso muito menor. O fluxo de “</w:t>
+        <w:t xml:space="preserve">A BIU vai acessando as </w:t>
+      </w:r>
+      <w:r>
+        <w:rPr>
+          <w:rFonts w:eastAsiaTheme="minorHAnsi"/>
+          <w:lang w:eastAsia="en-US"/>
+        </w:rPr>
+        <w:t>instruções</w:t>
+      </w:r>
+      <w:r>
+        <w:rPr>
+          <w:rFonts w:eastAsiaTheme="minorHAnsi"/>
+          <w:lang w:eastAsia="en-US"/>
+        </w:rPr>
+        <w:t xml:space="preserve"> e colocando no barramento de instruções, em quanto que a EU vai acessado as intruções direto </w:t>
+      </w:r>
+      <w:r>
+        <w:rPr>
+          <w:rFonts w:eastAsiaTheme="minorHAnsi"/>
+          <w:lang w:eastAsia="en-US"/>
+        </w:rPr>
+        <w:t>deste</w:t>
+      </w:r>
+      <w:r>
+        <w:rPr>
+          <w:rFonts w:eastAsiaTheme="minorHAnsi"/>
+          <w:lang w:eastAsia="en-US"/>
+        </w:rPr>
+        <w:t xml:space="preserve"> barramento, com um tempo de acesso muito menor. O fluxo de “</w:t>
       </w:r>
       <w:r>
         <w:rPr>
@@ -1364,16 +1392,75 @@
       <w:r>
         <w:rPr>
           <w:rFonts w:eastAsiaTheme="minorHAnsi"/>
-          <w:lang w:eastAsia="en-US"/>
-        </w:rPr>
-        <w:t xml:space="preserve">a) </w:t>
-      </w:r>
-      <w:r>
-        <w:rPr>
-          <w:rFonts w:eastAsiaTheme="minorHAnsi"/>
-          <w:lang w:eastAsia="en-US"/>
-        </w:rPr>
-        <w:t>EU precisa acessar uma posição de memória não localizada na pilha de endereços provida pela BIU, b) em casos de saltos e c) na execução de instruções que demoram mais que o previsto para executar, como divisões. A Figura 2 mostra uma sequência de operações das duas unidades.</w:t>
+          <w:b/>
+          <w:lang w:eastAsia="en-US"/>
+        </w:rPr>
+        <w:t>a)</w:t>
+      </w:r>
+      <w:r>
+        <w:rPr>
+          <w:rFonts w:eastAsiaTheme="minorHAnsi"/>
+          <w:lang w:eastAsia="en-US"/>
+        </w:rPr>
+        <w:t xml:space="preserve"> </w:t>
+      </w:r>
+      <w:r>
+        <w:rPr>
+          <w:rFonts w:eastAsiaTheme="minorHAnsi"/>
+          <w:lang w:eastAsia="en-US"/>
+        </w:rPr>
+        <w:t xml:space="preserve">a </w:t>
+      </w:r>
+      <w:r>
+        <w:rPr>
+          <w:rFonts w:eastAsiaTheme="minorHAnsi"/>
+          <w:lang w:eastAsia="en-US"/>
+        </w:rPr>
+        <w:t xml:space="preserve">EU precisa acessar uma posição de memória não localizada na pilha de endereços provida pela BIU, </w:t>
+      </w:r>
+      <w:r>
+        <w:rPr>
+          <w:rFonts w:eastAsiaTheme="minorHAnsi"/>
+          <w:b/>
+          <w:lang w:eastAsia="en-US"/>
+        </w:rPr>
+        <w:t>b)</w:t>
+      </w:r>
+      <w:r>
+        <w:rPr>
+          <w:rFonts w:eastAsiaTheme="minorHAnsi"/>
+          <w:lang w:eastAsia="en-US"/>
+        </w:rPr>
+        <w:t xml:space="preserve"> em casos de salto</w:t>
+      </w:r>
+      <w:r>
+        <w:rPr>
+          <w:rFonts w:eastAsiaTheme="minorHAnsi"/>
+          <w:lang w:eastAsia="en-US"/>
+        </w:rPr>
+        <w:t>s ou</w:t>
+      </w:r>
+      <w:r>
+        <w:rPr>
+          <w:rFonts w:eastAsiaTheme="minorHAnsi"/>
+          <w:lang w:eastAsia="en-US"/>
+        </w:rPr>
+        <w:t xml:space="preserve"> </w:t>
+      </w:r>
+      <w:r>
+        <w:rPr>
+          <w:rFonts w:eastAsiaTheme="minorHAnsi"/>
+          <w:b/>
+          <w:lang w:eastAsia="en-US"/>
+        </w:rPr>
+        <w:t>c)</w:t>
+      </w:r>
+      <w:r>
+        <w:rPr>
+          <w:rFonts w:eastAsiaTheme="minorHAnsi"/>
+          <w:lang w:eastAsia="en-US"/>
+        </w:rPr>
+        <w:t xml:space="preserve"> na execução de instruções que demoram mais que o previsto para executar, como divisões. A Figura 2 mostra uma sequência de operações das duas unidades.</w:t>
       </w:r>
     </w:p>
     <w:p>
@@ -2114,7 +2201,45 @@
           <w:rFonts w:eastAsiaTheme="minorHAnsi"/>
           <w:lang w:eastAsia="en-US"/>
         </w:rPr>
-        <w:t>. O registrador IP aponta para a próxima instrução a ser executada, em quanto o Flags Register possui diversas funcionalidades, cada bit para uma função específica.</w:t>
+        <w:t xml:space="preserve">. O registrador </w:t>
+      </w:r>
+      <w:r>
+        <w:rPr>
+          <w:rFonts w:eastAsiaTheme="minorHAnsi"/>
+          <w:b/>
+          <w:lang w:eastAsia="en-US"/>
+        </w:rPr>
+        <w:t>IP</w:t>
+      </w:r>
+      <w:r>
+        <w:rPr>
+          <w:rFonts w:eastAsiaTheme="minorHAnsi"/>
+          <w:lang w:eastAsia="en-US"/>
+        </w:rPr>
+        <w:t xml:space="preserve"> aponta para a próxima instrução a ser executada, em quanto o </w:t>
+      </w:r>
+      <w:r>
+        <w:rPr>
+          <w:rFonts w:eastAsiaTheme="minorHAnsi"/>
+          <w:b/>
+          <w:lang w:eastAsia="en-US"/>
+        </w:rPr>
+        <w:t>Flags</w:t>
+      </w:r>
+      <w:r>
+        <w:rPr>
+          <w:rFonts w:eastAsiaTheme="minorHAnsi"/>
+          <w:b/>
+          <w:lang w:eastAsia="en-US"/>
+        </w:rPr>
+        <w:t xml:space="preserve"> Register</w:t>
+      </w:r>
+      <w:r>
+        <w:rPr>
+          <w:rFonts w:eastAsiaTheme="minorHAnsi"/>
+          <w:lang w:eastAsia="en-US"/>
+        </w:rPr>
+        <w:t xml:space="preserve"> possui diversas funcionalidades, cada bit para uma função específica.</w:t>
       </w:r>
       <w:r>
         <w:rPr>
@@ -2128,7 +2253,51 @@
           <w:rFonts w:eastAsiaTheme="minorHAnsi"/>
           <w:lang w:eastAsia="en-US"/>
         </w:rPr>
-        <w:t>ele armazena valores como Overflow, Direção, Interrupção, Carry, etc. A forma de manipulação desses registradores vão ser explicadas nos capítulos a seguir.</w:t>
+        <w:t xml:space="preserve">ele armazena valores como </w:t>
+      </w:r>
+      <w:r>
+        <w:rPr>
+          <w:rFonts w:eastAsiaTheme="minorHAnsi"/>
+          <w:i/>
+          <w:lang w:eastAsia="en-US"/>
+        </w:rPr>
+        <w:t>Overflow</w:t>
+      </w:r>
+      <w:r>
+        <w:rPr>
+          <w:rFonts w:eastAsiaTheme="minorHAnsi"/>
+          <w:lang w:eastAsia="en-US"/>
+        </w:rPr>
+        <w:t xml:space="preserve">, Direção, Interrupção, </w:t>
+      </w:r>
+      <w:r>
+        <w:rPr>
+          <w:rFonts w:eastAsiaTheme="minorHAnsi"/>
+          <w:i/>
+          <w:lang w:eastAsia="en-US"/>
+        </w:rPr>
+        <w:t>Carry</w:t>
+      </w:r>
+      <w:r>
+        <w:rPr>
+          <w:rFonts w:eastAsiaTheme="minorHAnsi"/>
+          <w:lang w:eastAsia="en-US"/>
+        </w:rPr>
+        <w:t xml:space="preserve">, etc. A forma de manipulação desses registradores </w:t>
+      </w:r>
+      <w:r>
+        <w:rPr>
+          <w:rFonts w:eastAsiaTheme="minorHAnsi"/>
+          <w:lang w:eastAsia="en-US"/>
+        </w:rPr>
+        <w:t>vai ser explicada</w:t>
+      </w:r>
+      <w:r>
+        <w:rPr>
+          <w:rFonts w:eastAsiaTheme="minorHAnsi"/>
+          <w:lang w:eastAsia="en-US"/>
+        </w:rPr>
+        <w:t xml:space="preserve"> nos capítulos a seguir.</w:t>
       </w:r>
     </w:p>
     <w:p>
@@ -2575,7 +2744,16 @@
         <w:t xml:space="preserve"> valor_da_variável, sendo que DB e DW representam Define Byte e Define Word, respectivamente.</w:t>
       </w:r>
       <w:r>
-        <w:t xml:space="preserve"> O nome da variável pode ser uma sequência de números ou letras (mas deve iniciar com letra)  e o valor pode ser qualquer valor decimal, hexadecimal, binário ou não definido (sendo representado por ‘?’).</w:t>
+        <w:t xml:space="preserve"> O nome da variável pode ser uma sequência de números ou letras (mas deve iniciar com letra)  e o valor pode ser qualquer valor decimal, hexadecimal</w:t>
+      </w:r>
+      <w:r>
+        <w:t xml:space="preserve"> ou</w:t>
+      </w:r>
+      <w:r>
+        <w:t xml:space="preserve"> binário</w:t>
+      </w:r>
+      <w:r>
+        <w:t>.</w:t>
       </w:r>
       <w:r>
         <w:t xml:space="preserve"> Por exemplo: </w:t>
@@ -2726,7 +2904,10 @@
         <w:t>offsets</w:t>
       </w:r>
       <w:r>
-        <w:t>, que indicarão aonde os dados estarão localizados na memória.</w:t>
+        <w:t xml:space="preserve">, que indicarão </w:t>
+      </w:r>
+      <w:r>
+        <w:t>onde os dados estarão localizados na memória.</w:t>
       </w:r>
       <w:r>
         <w:t xml:space="preserve"> A posição de memória onde os dados começam a ser guardados é indicado pelo registrador DS (</w:t>
@@ -2753,7 +2934,10 @@
         <w:t>ORG 100h</w:t>
       </w:r>
       <w:r>
-        <w:t xml:space="preserve"> (para saídas de arquivos do tipo .COM). É a partir desta diretiva que o compilador vai calcular a posição correta de cada variável em memória. É importante ressaltar que isto só é valido para arquivos de saída do tipo .COM, onde os dados do programa são armazenados a partir do byte 256 (100h). Para saídas do tipo .EXE, o </w:t>
+        <w:t xml:space="preserve">. </w:t>
+      </w:r>
+      <w:r>
+        <w:t xml:space="preserve">É a partir desta diretiva que o compilador vai calcular a posição correta de cada variável em memória. É importante ressaltar que isto só é valido para arquivos de saída do tipo .COM, onde os dados do programa são armazenados a partir do byte 256 (100h). Para saídas do tipo .EXE, o </w:t>
       </w:r>
       <w:r>
         <w:rPr>
@@ -2871,7 +3055,19 @@
         <w:t>, operações aritméticas simples)</w:t>
       </w:r>
       <w:r>
-        <w:t xml:space="preserve"> e e,or,xor (</w:t>
+        <w:t xml:space="preserve"> e e,</w:t>
+      </w:r>
+      <w:r>
+        <w:t xml:space="preserve"> </w:t>
+      </w:r>
+      <w:r>
+        <w:t>or,</w:t>
+      </w:r>
+      <w:r>
+        <w:t xml:space="preserve"> </w:t>
+      </w:r>
+      <w:r>
+        <w:t>xor (</w:t>
       </w:r>
       <w:r>
         <w:rPr>
@@ -2901,10 +3097,70 @@
         <w:t xml:space="preserve">, operações lógicas simples). </w:t>
       </w:r>
       <w:r>
-        <w:t>Os operandos destas instruções podem ser: registrador, memória; memória, registrador; registrador, registrador; memória</w:t>
-      </w:r>
-      <w:r>
-        <w:t>,imediato;registrador, imediato.</w:t>
+        <w:t xml:space="preserve">Os operandos destas instruções podem ser: </w:t>
+      </w:r>
+      <w:r>
+        <w:t>REGISTRADOR</w:t>
+      </w:r>
+      <w:r>
+        <w:t xml:space="preserve">, </w:t>
+      </w:r>
+      <w:r>
+        <w:t>MEMÓRIA</w:t>
+      </w:r>
+      <w:r>
+        <w:t xml:space="preserve">; </w:t>
+      </w:r>
+      <w:r>
+        <w:t>MEMÓRIA</w:t>
+      </w:r>
+      <w:r>
+        <w:t xml:space="preserve">, </w:t>
+      </w:r>
+      <w:r>
+        <w:t>REGISTRADOR</w:t>
+      </w:r>
+      <w:r>
+        <w:t xml:space="preserve">; </w:t>
+      </w:r>
+      <w:r>
+        <w:t>REGISTRADOR</w:t>
+      </w:r>
+      <w:r>
+        <w:t xml:space="preserve">, </w:t>
+      </w:r>
+      <w:r>
+        <w:t>REGISTRADOR</w:t>
+      </w:r>
+      <w:r>
+        <w:t xml:space="preserve">; </w:t>
+      </w:r>
+      <w:r>
+        <w:t>MEMÓRIA</w:t>
+      </w:r>
+      <w:r>
+        <w:t>,</w:t>
+      </w:r>
+      <w:r>
+        <w:t>IMEDIATO</w:t>
+      </w:r>
+      <w:r>
+        <w:t>;</w:t>
+      </w:r>
+      <w:r>
+        <w:t xml:space="preserve"> </w:t>
+      </w:r>
+      <w:r>
+        <w:t>REGISTRADOR</w:t>
+      </w:r>
+      <w:r>
+        <w:t xml:space="preserve">, </w:t>
+      </w:r>
+      <w:r>
+        <w:t>IMEDIATO</w:t>
+      </w:r>
+      <w:r>
+        <w:t>.</w:t>
       </w:r>
       <w:r>
         <w:t xml:space="preserve"> A instrução </w:t>
@@ -2922,7 +3178,16 @@
         <w:t xml:space="preserve"> </w:t>
       </w:r>
       <w:r>
-        <w:t>(compare), que vai ser muito utilizada para operações de saltos condicionais, também segue este modelo.</w:t>
+        <w:t>(</w:t>
+      </w:r>
+      <w:r>
+        <w:rPr>
+          <w:i/>
+        </w:rPr>
+        <w:t>compare</w:t>
+      </w:r>
+      <w:r>
+        <w:t>), que vai ser muito utilizada para operações de saltos condicionais, também segue este modelo.</w:t>
       </w:r>
       <w:r>
         <w:t xml:space="preserve"> O resultado da operação é salva sempre no primeiro operando.</w:t>
@@ -2976,7 +3241,25 @@
         <w:t>.</w:t>
       </w:r>
       <w:r>
-        <w:t xml:space="preserve"> Estas instruções aceitam apenas um operando (o multiplicador/divisor), podendo ser ou um registrador, ou uma posição de memória. Estas operações multiplicam os valores armazenados em AL (se operando for um byte) ou AX (se operando for uma palavra). </w:t>
+        <w:t xml:space="preserve"> Estas instruções aceitam apenas um operando (o multiplicador/divisor), podendo ser ou um registrador, ou uma posição de memória. Estas operações multiplicam os valores armazenados em </w:t>
+      </w:r>
+      <w:r>
+        <w:rPr>
+          <w:b/>
+        </w:rPr>
+        <w:t>AL</w:t>
+      </w:r>
+      <w:r>
+        <w:t xml:space="preserve"> (se operando for um byte) ou </w:t>
+      </w:r>
+      <w:r>
+        <w:rPr>
+          <w:b/>
+        </w:rPr>
+        <w:t>AX</w:t>
+      </w:r>
+      <w:r>
+        <w:t xml:space="preserve"> (se operando for uma palavra). </w:t>
       </w:r>
     </w:p>
     <w:p>
@@ -3186,11 +3469,13 @@
       </w:r>
     </w:p>
     <w:p/>
+    <w:p/>
     <w:p>
       <w:pPr>
         <w:jc w:val="center"/>
       </w:pPr>
       <w:r>
+        <w:lastRenderedPageBreak/>
         <w:pict>
           <v:shape id="_x0000_i1028" type="#_x0000_t75" style="width:378.75pt;height:102.75pt">
             <v:imagedata r:id="rId18" o:title="fig8"/>
@@ -3223,7 +3508,6 @@
         <w:rPr>
           <w:b/>
         </w:rPr>
-        <w:lastRenderedPageBreak/>
         <w:t>Saltos Condicionais e Incondicionais</w:t>
       </w:r>
     </w:p>
@@ -3513,7 +3797,6 @@
       <w:pPr>
         <w:jc w:val="center"/>
       </w:pPr>
-      <w:bookmarkStart w:id="5" w:name="_GoBack"/>
       <w:r>
         <w:rPr>
           <w:noProof/>
@@ -3568,25 +3851,749 @@
           </wp:inline>
         </w:drawing>
       </w:r>
+    </w:p>
+    <w:p>
+      <w:pPr>
+        <w:jc w:val="center"/>
+      </w:pPr>
+      <w:r>
+        <w:rPr>
+          <w:b/>
+        </w:rPr>
+        <w:t>Figura 10</w:t>
+      </w:r>
+      <w:r>
+        <w:t>: Exemplo de utilização de saltos condicionais.</w:t>
+      </w:r>
+    </w:p>
+    <w:p/>
+    <w:p>
+      <w:pPr>
+        <w:pStyle w:val="Heading1"/>
+        <w:rPr>
+          <w:b/>
+        </w:rPr>
+      </w:pPr>
+      <w:r>
+        <w:rPr>
+          <w:b/>
+        </w:rPr>
+        <w:t>Decodificação de Instruções</w:t>
+      </w:r>
+    </w:p>
+    <w:p/>
+    <w:p>
+      <w:r>
+        <w:tab/>
+        <w:t>As instruções no 8086 possuem formatos e tamanhos variados. As instruções mais simples são de 16 bits, mas dependendo dos tipos de dados que estão sendo utilizados, é possível chegar até 32 bits. Nesta sessão vai ser estudado um modelo básico de instrução, mostrando o que significa cada sequência de bits que indicam as operações que serão executadas pelo processador. A Figura 11 mostra um formato básico de instrução.</w:t>
+      </w:r>
+    </w:p>
+    <w:p/>
+    <w:p>
+      <w:pPr>
+        <w:jc w:val="center"/>
+      </w:pPr>
+      <w:r>
+        <w:rPr>
+          <w:noProof/>
+        </w:rPr>
+        <w:drawing>
+          <wp:inline distT="0" distB="0" distL="0" distR="0">
+            <wp:extent cx="5486400" cy="2514600"/>
+            <wp:effectExtent l="0" t="0" r="0" b="0"/>
+            <wp:docPr id="6" name="Imagem 6" descr="C:\Users\Lucas\AppData\Local\Microsoft\Windows\INetCache\Content.Word\fig11.png"/>
+            <wp:cNvGraphicFramePr>
+              <a:graphicFrameLocks xmlns:a="http://schemas.openxmlformats.org/drawingml/2006/main" noChangeAspect="1"/>
+            </wp:cNvGraphicFramePr>
+            <a:graphic xmlns:a="http://schemas.openxmlformats.org/drawingml/2006/main">
+              <a:graphicData uri="http://schemas.openxmlformats.org/drawingml/2006/picture">
+                <pic:pic xmlns:pic="http://schemas.openxmlformats.org/drawingml/2006/picture">
+                  <pic:nvPicPr>
+                    <pic:cNvPr id="0" name="Picture 8" descr="C:\Users\Lucas\AppData\Local\Microsoft\Windows\INetCache\Content.Word\fig11.png"/>
+                    <pic:cNvPicPr>
+                      <a:picLocks noChangeAspect="1" noChangeArrowheads="1"/>
+                    </pic:cNvPicPr>
+                  </pic:nvPicPr>
+                  <pic:blipFill>
+                    <a:blip r:embed="rId21">
+                      <a:extLst>
+                        <a:ext uri="{28A0092B-C50C-407E-A947-70E740481C1C}">
+                          <a14:useLocalDpi xmlns:a14="http://schemas.microsoft.com/office/drawing/2010/main" val="0"/>
+                        </a:ext>
+                      </a:extLst>
+                    </a:blip>
+                    <a:srcRect/>
+                    <a:stretch>
+                      <a:fillRect/>
+                    </a:stretch>
+                  </pic:blipFill>
+                  <pic:spPr bwMode="auto">
+                    <a:xfrm>
+                      <a:off x="0" y="0"/>
+                      <a:ext cx="5486400" cy="2514600"/>
+                    </a:xfrm>
+                    <a:prstGeom prst="rect">
+                      <a:avLst/>
+                    </a:prstGeom>
+                    <a:noFill/>
+                    <a:ln>
+                      <a:noFill/>
+                    </a:ln>
+                  </pic:spPr>
+                </pic:pic>
+              </a:graphicData>
+            </a:graphic>
+          </wp:inline>
+        </w:drawing>
+      </w:r>
+    </w:p>
+    <w:p>
+      <w:pPr>
+        <w:jc w:val="center"/>
+      </w:pPr>
+      <w:r>
+        <w:rPr>
+          <w:b/>
+        </w:rPr>
+        <w:t>Figura 11</w:t>
+      </w:r>
+      <w:r>
+        <w:t>: Formato de Instrução</w:t>
+      </w:r>
+    </w:p>
+    <w:p>
+      <w:pPr>
+        <w:pStyle w:val="ListParagraph"/>
+        <w:numPr>
+          <w:ilvl w:val="0"/>
+          <w:numId w:val="5"/>
+        </w:numPr>
+      </w:pPr>
+      <w:r>
+        <w:rPr>
+          <w:b/>
+        </w:rPr>
+        <w:t>OP Code</w:t>
+      </w:r>
+      <w:r>
+        <w:t>: Responsável por definir qual é a instrução.</w:t>
+      </w:r>
+    </w:p>
+    <w:p>
+      <w:pPr>
+        <w:pStyle w:val="ListParagraph"/>
+        <w:numPr>
+          <w:ilvl w:val="0"/>
+          <w:numId w:val="5"/>
+        </w:numPr>
+      </w:pPr>
+      <w:r>
+        <w:rPr>
+          <w:b/>
+        </w:rPr>
+        <w:t>D</w:t>
+      </w:r>
+      <w:r>
+        <w:t>: Indica se o operando vai ser fonte (0) ou destino (1).</w:t>
+      </w:r>
+    </w:p>
+    <w:p>
+      <w:pPr>
+        <w:pStyle w:val="ListParagraph"/>
+        <w:numPr>
+          <w:ilvl w:val="0"/>
+          <w:numId w:val="5"/>
+        </w:numPr>
+      </w:pPr>
+      <w:r>
+        <w:rPr>
+          <w:b/>
+        </w:rPr>
+        <w:t>W</w:t>
+      </w:r>
+      <w:r>
+        <w:t>: Indica se a operação vai ser de 8 bits (0) ou 16 bits (1)</w:t>
+      </w:r>
+    </w:p>
+    <w:p>
+      <w:pPr>
+        <w:pStyle w:val="ListParagraph"/>
+        <w:numPr>
+          <w:ilvl w:val="0"/>
+          <w:numId w:val="5"/>
+        </w:numPr>
+      </w:pPr>
+      <w:r>
+        <w:rPr>
+          <w:b/>
+        </w:rPr>
+        <w:t>MOD</w:t>
+      </w:r>
+      <w:r>
+        <w:t xml:space="preserve">: Indica </w:t>
+      </w:r>
+      <w:r>
+        <w:t xml:space="preserve">o deslocamento do registrador. </w:t>
+      </w:r>
+    </w:p>
+    <w:p>
+      <w:pPr>
+        <w:pStyle w:val="ListParagraph"/>
+        <w:numPr>
+          <w:ilvl w:val="1"/>
+          <w:numId w:val="5"/>
+        </w:numPr>
+      </w:pPr>
+      <w:r>
+        <w:t>00: Sem deslocamento, a não ser que R/M for 110, onde será aplicado um deslocamento de 16 bits.</w:t>
+      </w:r>
+    </w:p>
+    <w:p>
+      <w:pPr>
+        <w:pStyle w:val="ListParagraph"/>
+        <w:numPr>
+          <w:ilvl w:val="1"/>
+          <w:numId w:val="5"/>
+        </w:numPr>
+      </w:pPr>
+      <w:r>
+        <w:t>01: Deslocamento de 8 bits.</w:t>
+      </w:r>
+    </w:p>
+    <w:p>
+      <w:pPr>
+        <w:pStyle w:val="ListParagraph"/>
+        <w:numPr>
+          <w:ilvl w:val="1"/>
+          <w:numId w:val="5"/>
+        </w:numPr>
+      </w:pPr>
+      <w:r>
+        <w:lastRenderedPageBreak/>
+        <w:t>10: Deslocamento de 16 bits.</w:t>
+      </w:r>
+    </w:p>
+    <w:p>
+      <w:pPr>
+        <w:pStyle w:val="ListParagraph"/>
+        <w:numPr>
+          <w:ilvl w:val="1"/>
+          <w:numId w:val="5"/>
+        </w:numPr>
+      </w:pPr>
+      <w:r>
+        <w:t>11: Sem deslocamento, R/M vai ser o campo de um segundo registrador.</w:t>
+      </w:r>
+    </w:p>
+    <w:p>
+      <w:pPr>
+        <w:pStyle w:val="ListParagraph"/>
+        <w:numPr>
+          <w:ilvl w:val="0"/>
+          <w:numId w:val="5"/>
+        </w:numPr>
+      </w:pPr>
+      <w:r>
+        <w:rPr>
+          <w:b/>
+        </w:rPr>
+        <w:t>REG</w:t>
+      </w:r>
+      <w:r>
+        <w:t>: Registrador operando ou extensão do OP CODE. A Figura 12 mostra os valores possíveis e seus significados.</w:t>
+      </w:r>
+    </w:p>
+    <w:p>
+      <w:pPr>
+        <w:pStyle w:val="ListParagraph"/>
+        <w:numPr>
+          <w:ilvl w:val="0"/>
+          <w:numId w:val="5"/>
+        </w:numPr>
+      </w:pPr>
+      <w:r>
+        <w:rPr>
+          <w:b/>
+        </w:rPr>
+        <w:t>R/M</w:t>
+      </w:r>
+      <w:r>
+        <w:t>: Registrador ou memória operando. A Figura 13 mostra os valores possíveis e seus significados.</w:t>
+      </w:r>
+    </w:p>
+    <w:p>
+      <w:pPr>
+        <w:pStyle w:val="ListParagraph"/>
+        <w:ind w:left="720"/>
+        <w:jc w:val="center"/>
+      </w:pPr>
+      <w:r>
+        <w:pict>
+          <v:shape id="_x0000_i1030" type="#_x0000_t75" style="width:147.75pt;height:138pt">
+            <v:imagedata r:id="rId22" o:title="fig12"/>
+          </v:shape>
+        </w:pict>
+      </w:r>
+    </w:p>
+    <w:p>
+      <w:pPr>
+        <w:pStyle w:val="ListParagraph"/>
+        <w:ind w:left="720"/>
+        <w:jc w:val="center"/>
+      </w:pPr>
+      <w:r>
+        <w:rPr>
+          <w:b/>
+        </w:rPr>
+        <w:t>Figura 12</w:t>
+      </w:r>
+      <w:r>
+        <w:t>: Valores possíveis para o campo de Registrador Operando.</w:t>
+      </w:r>
+    </w:p>
+    <w:p>
+      <w:pPr>
+        <w:pStyle w:val="ListParagraph"/>
+        <w:ind w:left="720"/>
+      </w:pPr>
+    </w:p>
+    <w:p>
+      <w:pPr>
+        <w:pStyle w:val="ListParagraph"/>
+        <w:ind w:left="720"/>
+      </w:pPr>
+    </w:p>
+    <w:p>
+      <w:pPr>
+        <w:pStyle w:val="ListParagraph"/>
+        <w:ind w:left="720"/>
+        <w:jc w:val="center"/>
+      </w:pPr>
+      <w:r>
+        <w:pict>
+          <v:shape id="_x0000_i1031" type="#_x0000_t75" style="width:280.5pt;height:138.75pt">
+            <v:imagedata r:id="rId23" o:title="fig13"/>
+          </v:shape>
+        </w:pict>
+      </w:r>
+    </w:p>
+    <w:p>
+      <w:pPr>
+        <w:pStyle w:val="ListParagraph"/>
+        <w:ind w:left="720"/>
+        <w:jc w:val="center"/>
+      </w:pPr>
+      <w:r>
+        <w:rPr>
+          <w:b/>
+        </w:rPr>
+        <w:t xml:space="preserve">Figura 13: </w:t>
+      </w:r>
+      <w:r>
+        <w:t>Valores possíveis para o campo de Registrador/Memória.</w:t>
+      </w:r>
+    </w:p>
+    <w:p>
+      <w:pPr>
+        <w:pStyle w:val="ListParagraph"/>
+        <w:ind w:left="720"/>
+        <w:jc w:val="center"/>
+      </w:pPr>
+    </w:p>
+    <w:p>
+      <w:pPr>
+        <w:pStyle w:val="ListParagraph"/>
+        <w:ind w:left="720" w:firstLine="696"/>
+      </w:pPr>
+      <w:r>
+        <w:t>Para instruções que utilizam operandos imediatos, o formato da operação possui apenas um registrador e utiliza o campo de REG para extensão da operação, para que o processador saiba exatamente qual operação vai ser executada. Nestes casos, o tamanho da instrução aumenta, pois possui mais um campo (que pode ser de 8 ou 16 bits), que indica o valor imediato em questão.</w:t>
+      </w:r>
+      <w:r>
+        <w:t xml:space="preserve"> Outra diferença nestas instruções é que o bit ‘D’ é interpretado como um bit de ‘S’, Set, onde 1 é operando de um byte é estendido com sinal para 16 bits.</w:t>
+      </w:r>
+    </w:p>
+    <w:p>
+      <w:pPr>
+        <w:pStyle w:val="ListParagraph"/>
+        <w:ind w:left="720" w:firstLine="696"/>
+      </w:pPr>
+      <w:r>
+        <w:t xml:space="preserve">A instrução MOV, </w:t>
+      </w:r>
+      <w:r>
+        <w:t>que possui</w:t>
+      </w:r>
+      <w:bookmarkStart w:id="5" w:name="_GoBack"/>
       <w:bookmarkEnd w:id="5"/>
-    </w:p>
-    <w:p>
-      <w:pPr>
-        <w:jc w:val="center"/>
-      </w:pPr>
-      <w:r>
-        <w:rPr>
-          <w:b/>
-        </w:rPr>
-        <w:t>Figura 10</w:t>
-      </w:r>
-      <w:r>
-        <w:t>: Exemplo de utilização de saltos condicionais.</w:t>
+      <w:r>
+        <w:t xml:space="preserve"> uma grande quantidade de possibilidades de acesso aos dados, possui sete possíveis formatos. Abaixo, encontram-se alguns exemplos que explicam um pouco da decodificação com instruções ADD e MOV.</w:t>
+      </w:r>
+    </w:p>
+    <w:p>
+      <w:pPr>
+        <w:pStyle w:val="ListParagraph"/>
+        <w:ind w:left="720" w:firstLine="696"/>
+      </w:pPr>
+    </w:p>
+    <w:p>
+      <w:pPr>
+        <w:pStyle w:val="ListParagraph"/>
+        <w:ind w:left="720" w:firstLine="696"/>
+      </w:pPr>
+      <w:r>
+        <w:t xml:space="preserve">Exemplo 1: </w:t>
+      </w:r>
+      <w:r>
+        <w:rPr>
+          <w:b/>
+        </w:rPr>
+        <w:t>MOV AX,BX</w:t>
+      </w:r>
+    </w:p>
+    <w:p>
+      <w:pPr>
+        <w:pStyle w:val="ListParagraph"/>
+        <w:numPr>
+          <w:ilvl w:val="0"/>
+          <w:numId w:val="5"/>
+        </w:numPr>
+      </w:pPr>
+      <w:r>
+        <w:t>W = 1</w:t>
+      </w:r>
+    </w:p>
+    <w:p>
+      <w:pPr>
+        <w:pStyle w:val="ListParagraph"/>
+        <w:numPr>
+          <w:ilvl w:val="0"/>
+          <w:numId w:val="5"/>
+        </w:numPr>
+      </w:pPr>
+      <w:r>
+        <w:t>MOD = 11 (registrador-registrador)</w:t>
+      </w:r>
+    </w:p>
+    <w:p>
+      <w:pPr>
+        <w:pStyle w:val="ListParagraph"/>
+        <w:numPr>
+          <w:ilvl w:val="0"/>
+          <w:numId w:val="5"/>
+        </w:numPr>
+      </w:pPr>
+      <w:r>
+        <w:t>D = 0 (BX fonte e AX destino)</w:t>
+      </w:r>
+    </w:p>
+    <w:p>
+      <w:pPr>
+        <w:pStyle w:val="ListParagraph"/>
+        <w:numPr>
+          <w:ilvl w:val="0"/>
+          <w:numId w:val="5"/>
+        </w:numPr>
+      </w:pPr>
+      <w:r>
+        <w:t>OPCODE: 100010</w:t>
+      </w:r>
+    </w:p>
+    <w:p>
+      <w:pPr>
+        <w:pStyle w:val="ListParagraph"/>
+        <w:numPr>
+          <w:ilvl w:val="0"/>
+          <w:numId w:val="5"/>
+        </w:numPr>
+      </w:pPr>
+      <w:r>
+        <w:t xml:space="preserve">Final: </w:t>
+      </w:r>
+      <w:r>
+        <w:rPr>
+          <w:b/>
+          <w:color w:val="FF0000"/>
+        </w:rPr>
+        <w:t>10001001 11011000</w:t>
+      </w:r>
+      <w:r>
+        <w:rPr>
+          <w:b/>
+          <w:color w:val="FF0000"/>
+        </w:rPr>
+        <w:t>b = 89D8h</w:t>
+      </w:r>
+    </w:p>
+    <w:p>
+      <w:pPr>
+        <w:pStyle w:val="ListParagraph"/>
+        <w:ind w:left="720"/>
+        <w:rPr>
+          <w:b/>
+          <w:color w:val="FF0000"/>
+        </w:rPr>
+      </w:pPr>
+    </w:p>
+    <w:p>
+      <w:pPr>
+        <w:pStyle w:val="ListParagraph"/>
+        <w:ind w:left="720" w:firstLine="696"/>
+      </w:pPr>
+      <w:r>
+        <w:t xml:space="preserve">Exemplo 2: </w:t>
+      </w:r>
+      <w:r>
+        <w:rPr>
+          <w:b/>
+        </w:rPr>
+        <w:t>MOV [BX+10h],CL</w:t>
+      </w:r>
+    </w:p>
+    <w:p>
+      <w:pPr>
+        <w:pStyle w:val="ListParagraph"/>
+        <w:numPr>
+          <w:ilvl w:val="0"/>
+          <w:numId w:val="5"/>
+        </w:numPr>
+      </w:pPr>
+      <w:r>
+        <w:t>W=0</w:t>
+      </w:r>
+    </w:p>
+    <w:p>
+      <w:pPr>
+        <w:pStyle w:val="ListParagraph"/>
+        <w:numPr>
+          <w:ilvl w:val="0"/>
+          <w:numId w:val="5"/>
+        </w:numPr>
+      </w:pPr>
+      <w:r>
+        <w:t>D=0;</w:t>
+      </w:r>
+    </w:p>
+    <w:p>
+      <w:pPr>
+        <w:pStyle w:val="ListParagraph"/>
+        <w:numPr>
+          <w:ilvl w:val="0"/>
+          <w:numId w:val="5"/>
+        </w:numPr>
+      </w:pPr>
+      <w:r>
+        <w:lastRenderedPageBreak/>
+        <w:t>OPCODE: 100010</w:t>
+      </w:r>
+    </w:p>
+    <w:p>
+      <w:pPr>
+        <w:pStyle w:val="ListParagraph"/>
+        <w:numPr>
+          <w:ilvl w:val="0"/>
+          <w:numId w:val="5"/>
+        </w:numPr>
+      </w:pPr>
+      <w:r>
+        <w:t>MOD = 01 (pois 10h pode ser codificado com um deslocamento de 8 bits)</w:t>
+      </w:r>
+    </w:p>
+    <w:p>
+      <w:pPr>
+        <w:pStyle w:val="ListParagraph"/>
+        <w:numPr>
+          <w:ilvl w:val="0"/>
+          <w:numId w:val="5"/>
+        </w:numPr>
+      </w:pPr>
+      <w:r>
+        <w:t>REG = 001 (CL)</w:t>
+      </w:r>
+    </w:p>
+    <w:p>
+      <w:pPr>
+        <w:pStyle w:val="ListParagraph"/>
+        <w:numPr>
+          <w:ilvl w:val="0"/>
+          <w:numId w:val="5"/>
+        </w:numPr>
+      </w:pPr>
+      <w:r>
+        <w:t>R/M = 111 (BX+ deslocamento)</w:t>
+      </w:r>
+    </w:p>
+    <w:p>
+      <w:pPr>
+        <w:pStyle w:val="ListParagraph"/>
+        <w:numPr>
+          <w:ilvl w:val="0"/>
+          <w:numId w:val="5"/>
+        </w:numPr>
+      </w:pPr>
+      <w:r>
+        <w:t>Último byte: 10h</w:t>
+      </w:r>
+    </w:p>
+    <w:p>
+      <w:pPr>
+        <w:pStyle w:val="ListParagraph"/>
+        <w:numPr>
+          <w:ilvl w:val="0"/>
+          <w:numId w:val="5"/>
+        </w:numPr>
+        <w:rPr>
+          <w:b/>
+        </w:rPr>
+      </w:pPr>
+      <w:r>
+        <w:t xml:space="preserve">Final: </w:t>
+      </w:r>
+      <w:r>
+        <w:rPr>
+          <w:b/>
+          <w:color w:val="FF0000"/>
+        </w:rPr>
+        <w:t>10001000 01</w:t>
+      </w:r>
+      <w:r>
+        <w:rPr>
+          <w:b/>
+          <w:color w:val="FF0000"/>
+        </w:rPr>
+        <w:t>001111b = 88 4F 10h</w:t>
+      </w:r>
+      <w:r>
+        <w:rPr>
+          <w:b/>
+        </w:rPr>
+        <w:t xml:space="preserve">   </w:t>
+      </w:r>
+    </w:p>
+    <w:p>
+      <w:pPr>
+        <w:ind w:left="360"/>
+        <w:rPr>
+          <w:b/>
+          <w:color w:val="FF0000"/>
+        </w:rPr>
+      </w:pPr>
+    </w:p>
+    <w:p>
+      <w:pPr>
+        <w:pStyle w:val="ListParagraph"/>
+        <w:ind w:left="720" w:firstLine="696"/>
+        <w:rPr>
+          <w:b/>
+        </w:rPr>
+      </w:pPr>
+      <w:r>
+        <w:t xml:space="preserve">Exemplo 3: </w:t>
+      </w:r>
+      <w:r>
+        <w:rPr>
+          <w:b/>
+        </w:rPr>
+        <w:t>ADD DX,3</w:t>
+      </w:r>
+    </w:p>
+    <w:p>
+      <w:pPr>
+        <w:pStyle w:val="ListParagraph"/>
+        <w:numPr>
+          <w:ilvl w:val="0"/>
+          <w:numId w:val="5"/>
+        </w:numPr>
+      </w:pPr>
+      <w:r>
+        <w:t>W = 1</w:t>
+      </w:r>
+    </w:p>
+    <w:p>
+      <w:pPr>
+        <w:pStyle w:val="ListParagraph"/>
+        <w:numPr>
+          <w:ilvl w:val="0"/>
+          <w:numId w:val="5"/>
+        </w:numPr>
+      </w:pPr>
+      <w:r>
+        <w:t>S = 1 ou 0.</w:t>
+      </w:r>
+    </w:p>
+    <w:p>
+      <w:pPr>
+        <w:pStyle w:val="ListParagraph"/>
+        <w:numPr>
+          <w:ilvl w:val="0"/>
+          <w:numId w:val="5"/>
+        </w:numPr>
+      </w:pPr>
+      <w:r>
+        <w:t>OP CODE = 100000</w:t>
+      </w:r>
+    </w:p>
+    <w:p>
+      <w:pPr>
+        <w:pStyle w:val="ListParagraph"/>
+        <w:numPr>
+          <w:ilvl w:val="0"/>
+          <w:numId w:val="5"/>
+        </w:numPr>
+      </w:pPr>
+      <w:r>
+        <w:t>MOD = 11</w:t>
+      </w:r>
+    </w:p>
+    <w:p>
+      <w:pPr>
+        <w:pStyle w:val="ListParagraph"/>
+        <w:numPr>
+          <w:ilvl w:val="0"/>
+          <w:numId w:val="5"/>
+        </w:numPr>
+      </w:pPr>
+      <w:r>
+        <w:t>R/M = 010 (DX)</w:t>
+      </w:r>
+    </w:p>
+    <w:p>
+      <w:pPr>
+        <w:pStyle w:val="ListParagraph"/>
+        <w:numPr>
+          <w:ilvl w:val="0"/>
+          <w:numId w:val="5"/>
+        </w:numPr>
+      </w:pPr>
+      <w:r>
+        <w:t>REG = 000 (extensão do OP CODE)</w:t>
+      </w:r>
+    </w:p>
+    <w:p>
+      <w:pPr>
+        <w:pStyle w:val="ListParagraph"/>
+        <w:numPr>
+          <w:ilvl w:val="0"/>
+          <w:numId w:val="5"/>
+        </w:numPr>
+        <w:rPr>
+          <w:b/>
+          <w:color w:val="FF0000"/>
+        </w:rPr>
+      </w:pPr>
+      <w:r>
+        <w:t xml:space="preserve">Final (considerando s = 1): </w:t>
+      </w:r>
+      <w:r>
+        <w:rPr>
+          <w:b/>
+          <w:color w:val="FF0000"/>
+        </w:rPr>
+        <w:t>10000011 11000010b =83 C2 03h</w:t>
       </w:r>
     </w:p>
     <w:sectPr>
-      <w:headerReference w:type="even" r:id="rId21"/>
-      <w:headerReference w:type="default" r:id="rId22"/>
+      <w:headerReference w:type="even" r:id="rId24"/>
+      <w:headerReference w:type="default" r:id="rId25"/>
       <w:type w:val="nextColumn"/>
       <w:pgSz w:w="11906" w:h="16838" w:code="9"/>
       <w:pgMar w:top="128" w:right="1134" w:bottom="993" w:left="1701" w:header="708" w:footer="708" w:gutter="0"/>
@@ -3918,7 +4925,7 @@
         <w:rFonts w:ascii="Symbol" w:eastAsiaTheme="minorHAnsi" w:hAnsi="Symbol" w:cs="Times New Roman" w:hint="default"/>
       </w:rPr>
     </w:lvl>
-    <w:lvl w:ilvl="1" w:tplc="04160003" w:tentative="1">
+    <w:lvl w:ilvl="1" w:tplc="04160003">
       <w:start w:val="1"/>
       <w:numFmt w:val="bullet"/>
       <w:lvlText w:val="o"/>
@@ -5506,7 +6513,7 @@
   <a:extraClrSchemeLst/>
   <a:extLst>
     <a:ext uri="{05A4C25C-085E-4340-85A3-A5531E510DB2}">
-      <thm15:themeFamily xmlns="" xmlns:thm15="http://schemas.microsoft.com/office/thememl/2012/main" name="Office Theme" id="{62F939B6-93AF-4DB8-9C6B-D6C7DFDC589F}" vid="{4A3C46E8-61CC-4603-A589-7422A47A8E4A}"/>
+      <thm15:themeFamily xmlns:thm15="http://schemas.microsoft.com/office/thememl/2012/main" xmlns="" name="Office Theme" id="{62F939B6-93AF-4DB8-9C6B-D6C7DFDC589F}" vid="{4A3C46E8-61CC-4603-A589-7422A47A8E4A}"/>
     </a:ext>
   </a:extLst>
 </a:theme>
@@ -5517,7 +6524,7 @@
 </file>
 
 <file path=customXml/itemProps1.xml><?xml version="1.0" encoding="utf-8"?>
-<ds:datastoreItem xmlns:ds="http://schemas.openxmlformats.org/officeDocument/2006/customXml" ds:itemID="{99F09228-A80D-4364-B23F-FE78561292D4}">
+<ds:datastoreItem xmlns:ds="http://schemas.openxmlformats.org/officeDocument/2006/customXml" ds:itemID="{18964810-4FF5-4267-AB88-A84C6FF4E9D8}">
   <ds:schemaRefs>
     <ds:schemaRef ds:uri="http://schemas.openxmlformats.org/officeDocument/2006/bibliography"/>
   </ds:schemaRefs>

</xml_diff>